<commit_message>
Pushing _ 24 Dec 24
</commit_message>
<xml_diff>
--- a/SA2410010_SeleniumAutomation/Session_Notes/SeleniumSessionNotes.docx
+++ b/SA2410010_SeleniumAutomation/Session_Notes/SeleniumSessionNotes.docx
@@ -1,6 +1,6 @@
 
 <file path=word/document.xml><?xml version="1.0" encoding="utf-8"?>
-<w:document xmlns:wpc="http://schemas.microsoft.com/office/word/2010/wordprocessingCanvas" xmlns:cx="http://schemas.microsoft.com/office/drawing/2014/chartex" xmlns:cx1="http://schemas.microsoft.com/office/drawing/2015/9/8/chartex" xmlns:cx2="http://schemas.microsoft.com/office/drawing/2015/10/21/chartex" xmlns:cx3="http://schemas.microsoft.com/office/drawing/2016/5/9/chartex" xmlns:cx4="http://schemas.microsoft.com/office/drawing/2016/5/10/chartex" xmlns:cx5="http://schemas.microsoft.com/office/drawing/2016/5/11/chartex" xmlns:cx6="http://schemas.microsoft.com/office/drawing/2016/5/12/chartex" xmlns:cx7="http://schemas.microsoft.com/office/drawing/2016/5/13/chartex" xmlns:cx8="http://schemas.microsoft.com/office/drawing/2016/5/14/chartex" xmlns:mc="http://schemas.openxmlformats.org/markup-compatibility/2006" xmlns:aink="http://schemas.microsoft.com/office/drawing/2016/ink" xmlns:am3d="http://schemas.microsoft.com/office/drawing/2017/model3d" xmlns:o="urn:schemas-microsoft-com:office:office" xmlns:oel="http://schemas.microsoft.com/office/2019/extlst" xmlns:r="http://schemas.openxmlformats.org/officeDocument/2006/relationships" xmlns:m="http://schemas.openxmlformats.org/officeDocument/2006/math" xmlns:v="urn:schemas-microsoft-com:vml" xmlns:wp14="http://schemas.microsoft.com/office/word/2010/wordprocessingDrawing" xmlns:wp="http://schemas.openxmlformats.org/drawingml/2006/wordprocessingDrawing" xmlns:w10="urn:schemas-microsoft-com:office:word" xmlns:w="http://schemas.openxmlformats.org/wordprocessingml/2006/main" xmlns:w14="http://schemas.microsoft.com/office/word/2010/wordml" xmlns:w15="http://schemas.microsoft.com/office/word/2012/wordml" xmlns:w16cex="http://schemas.microsoft.com/office/word/2018/wordml/cex" xmlns:w16cid="http://schemas.microsoft.com/office/word/2016/wordml/cid" xmlns:w16="http://schemas.microsoft.com/office/word/2018/wordml" xmlns:w16du="http://schemas.microsoft.com/office/word/2023/wordml/word16du" xmlns:w16sdtdh="http://schemas.microsoft.com/office/word/2020/wordml/sdtdatahash" xmlns:w16se="http://schemas.microsoft.com/office/word/2015/wordml/symex" xmlns:wpg="http://schemas.microsoft.com/office/word/2010/wordprocessingGroup" xmlns:wpi="http://schemas.microsoft.com/office/word/2010/wordprocessingInk" xmlns:wne="http://schemas.microsoft.com/office/word/2006/wordml" xmlns:wps="http://schemas.microsoft.com/office/word/2010/wordprocessingShape" mc:Ignorable="w14 w15 w16se w16cid w16 w16cex w16sdtdh w16du wp14">
+<w:document xmlns:wpc="http://schemas.microsoft.com/office/word/2010/wordprocessingCanvas" xmlns:cx="http://schemas.microsoft.com/office/drawing/2014/chartex" xmlns:cx1="http://schemas.microsoft.com/office/drawing/2015/9/8/chartex" xmlns:cx2="http://schemas.microsoft.com/office/drawing/2015/10/21/chartex" xmlns:cx3="http://schemas.microsoft.com/office/drawing/2016/5/9/chartex" xmlns:cx4="http://schemas.microsoft.com/office/drawing/2016/5/10/chartex" xmlns:cx5="http://schemas.microsoft.com/office/drawing/2016/5/11/chartex" xmlns:cx6="http://schemas.microsoft.com/office/drawing/2016/5/12/chartex" xmlns:cx7="http://schemas.microsoft.com/office/drawing/2016/5/13/chartex" xmlns:cx8="http://schemas.microsoft.com/office/drawing/2016/5/14/chartex" xmlns:mc="http://schemas.openxmlformats.org/markup-compatibility/2006" xmlns:aink="http://schemas.microsoft.com/office/drawing/2016/ink" xmlns:am3d="http://schemas.microsoft.com/office/drawing/2017/model3d" xmlns:o="urn:schemas-microsoft-com:office:office" xmlns:oel="http://schemas.microsoft.com/office/2019/extlst" xmlns:r="http://schemas.openxmlformats.org/officeDocument/2006/relationships" xmlns:m="http://schemas.openxmlformats.org/officeDocument/2006/math" xmlns:v="urn:schemas-microsoft-com:vml" xmlns:wp14="http://schemas.microsoft.com/office/word/2010/wordprocessingDrawing" xmlns:wp="http://schemas.openxmlformats.org/drawingml/2006/wordprocessingDrawing" xmlns:w10="urn:schemas-microsoft-com:office:word" xmlns:w="http://schemas.openxmlformats.org/wordprocessingml/2006/main" xmlns:w14="http://schemas.microsoft.com/office/word/2010/wordml" xmlns:w15="http://schemas.microsoft.com/office/word/2012/wordml" xmlns:w16cex="http://schemas.microsoft.com/office/word/2018/wordml/cex" xmlns:w16cid="http://schemas.microsoft.com/office/word/2016/wordml/cid" xmlns:w16="http://schemas.microsoft.com/office/word/2018/wordml" xmlns:w16du="http://schemas.microsoft.com/office/word/2023/wordml/word16du" xmlns:w16sdtdh="http://schemas.microsoft.com/office/word/2020/wordml/sdtdatahash" xmlns:w16sdtfl="http://schemas.microsoft.com/office/word/2024/wordml/sdtformatlock" xmlns:w16se="http://schemas.microsoft.com/office/word/2015/wordml/symex" xmlns:wpg="http://schemas.microsoft.com/office/word/2010/wordprocessingGroup" xmlns:wpi="http://schemas.microsoft.com/office/word/2010/wordprocessingInk" xmlns:wne="http://schemas.microsoft.com/office/word/2006/wordml" xmlns:wps="http://schemas.microsoft.com/office/word/2010/wordprocessingShape" mc:Ignorable="w14 w15 w16se w16cid w16 w16cex w16sdtdh w16sdtfl w16du wp14">
   <w:body>
     <w:p>
       <w:pPr>
@@ -3180,6 +3180,7 @@
       <w:r>
         <w:rPr>
           <w:rFonts w:ascii="Calibri" w:hAnsi="Calibri" w:cs="Calibri"/>
+          <w:noProof/>
         </w:rPr>
         <mc:AlternateContent>
           <mc:Choice Requires="wpg">
@@ -3412,79 +3413,7 @@
                                   <w:szCs w:val="21"/>
                                   <w:lang w:val="en-US"/>
                                 </w:rPr>
-                                <w:t>="</w:t>
-                              </w:r>
-                              <w:proofErr w:type="spellStart"/>
-                              <w:r>
-                                <w:rPr>
-                                  <w:rFonts w:hAnsi="Aptos"/>
-                                  <w:color w:val="000000" w:themeColor="dark1"/>
-                                  <w:kern w:val="24"/>
-                                  <w:sz w:val="21"/>
-                                  <w:szCs w:val="21"/>
-                                  <w:lang w:val="en-US"/>
-                                </w:rPr>
-                                <w:t>inputtext</w:t>
-                              </w:r>
-                              <w:proofErr w:type="spellEnd"/>
-                              <w:r>
-                                <w:rPr>
-                                  <w:rFonts w:hAnsi="Aptos"/>
-                                  <w:color w:val="000000" w:themeColor="dark1"/>
-                                  <w:kern w:val="24"/>
-                                  <w:sz w:val="21"/>
-                                  <w:szCs w:val="21"/>
-                                  <w:lang w:val="en-US"/>
-                                </w:rPr>
-                                <w:t xml:space="preserve"> _55r1 </w:t>
-                              </w:r>
-                              <w:proofErr w:type="spellStart"/>
-                              <w:r>
-                                <w:rPr>
-                                  <w:rFonts w:hAnsi="Aptos"/>
-                                  <w:color w:val="000000" w:themeColor="dark1"/>
-                                  <w:kern w:val="24"/>
-                                  <w:sz w:val="21"/>
-                                  <w:szCs w:val="21"/>
-                                  <w:lang w:val="en-US"/>
-                                </w:rPr>
-                                <w:t>inputtext</w:t>
-                              </w:r>
-                              <w:proofErr w:type="spellEnd"/>
-                              <w:r>
-                                <w:rPr>
-                                  <w:rFonts w:hAnsi="Aptos"/>
-                                  <w:color w:val="000000" w:themeColor="dark1"/>
-                                  <w:kern w:val="24"/>
-                                  <w:sz w:val="21"/>
-                                  <w:szCs w:val="21"/>
-                                  <w:lang w:val="en-US"/>
-                                </w:rPr>
-                                <w:t xml:space="preserve"> _1kbt </w:t>
-                              </w:r>
-                              <w:proofErr w:type="spellStart"/>
-                              <w:r>
-                                <w:rPr>
-                                  <w:rFonts w:hAnsi="Aptos"/>
-                                  <w:color w:val="000000" w:themeColor="dark1"/>
-                                  <w:kern w:val="24"/>
-                                  <w:sz w:val="21"/>
-                                  <w:szCs w:val="21"/>
-                                  <w:lang w:val="en-US"/>
-                                </w:rPr>
-                                <w:t>inputtext</w:t>
-                              </w:r>
-                              <w:proofErr w:type="spellEnd"/>
-                              <w:r>
-                                <w:rPr>
-                                  <w:rFonts w:hAnsi="Aptos"/>
-                                  <w:color w:val="000000" w:themeColor="dark1"/>
-                                  <w:kern w:val="24"/>
-                                  <w:sz w:val="21"/>
-                                  <w:szCs w:val="21"/>
-                                  <w:lang w:val="en-US"/>
-                                </w:rPr>
-                                <w:t xml:space="preserve"> _1kbt" name="email" id="email" </w:t>
+                                <w:t xml:space="preserve">="inputtext _55r1 inputtext _1kbt inputtext _1kbt" name="email" id="email" </w:t>
                               </w:r>
                               <w:proofErr w:type="spellStart"/>
                               <w:r>
@@ -4031,79 +3960,7 @@
                             <w:szCs w:val="21"/>
                             <w:lang w:val="en-US"/>
                           </w:rPr>
-                          <w:t>="</w:t>
-                        </w:r>
-                        <w:proofErr w:type="spellStart"/>
-                        <w:r>
-                          <w:rPr>
-                            <w:rFonts w:hAnsi="Aptos"/>
-                            <w:color w:val="000000" w:themeColor="dark1"/>
-                            <w:kern w:val="24"/>
-                            <w:sz w:val="21"/>
-                            <w:szCs w:val="21"/>
-                            <w:lang w:val="en-US"/>
-                          </w:rPr>
-                          <w:t>inputtext</w:t>
-                        </w:r>
-                        <w:proofErr w:type="spellEnd"/>
-                        <w:r>
-                          <w:rPr>
-                            <w:rFonts w:hAnsi="Aptos"/>
-                            <w:color w:val="000000" w:themeColor="dark1"/>
-                            <w:kern w:val="24"/>
-                            <w:sz w:val="21"/>
-                            <w:szCs w:val="21"/>
-                            <w:lang w:val="en-US"/>
-                          </w:rPr>
-                          <w:t xml:space="preserve"> _55r1 </w:t>
-                        </w:r>
-                        <w:proofErr w:type="spellStart"/>
-                        <w:r>
-                          <w:rPr>
-                            <w:rFonts w:hAnsi="Aptos"/>
-                            <w:color w:val="000000" w:themeColor="dark1"/>
-                            <w:kern w:val="24"/>
-                            <w:sz w:val="21"/>
-                            <w:szCs w:val="21"/>
-                            <w:lang w:val="en-US"/>
-                          </w:rPr>
-                          <w:t>inputtext</w:t>
-                        </w:r>
-                        <w:proofErr w:type="spellEnd"/>
-                        <w:r>
-                          <w:rPr>
-                            <w:rFonts w:hAnsi="Aptos"/>
-                            <w:color w:val="000000" w:themeColor="dark1"/>
-                            <w:kern w:val="24"/>
-                            <w:sz w:val="21"/>
-                            <w:szCs w:val="21"/>
-                            <w:lang w:val="en-US"/>
-                          </w:rPr>
-                          <w:t xml:space="preserve"> _1kbt </w:t>
-                        </w:r>
-                        <w:proofErr w:type="spellStart"/>
-                        <w:r>
-                          <w:rPr>
-                            <w:rFonts w:hAnsi="Aptos"/>
-                            <w:color w:val="000000" w:themeColor="dark1"/>
-                            <w:kern w:val="24"/>
-                            <w:sz w:val="21"/>
-                            <w:szCs w:val="21"/>
-                            <w:lang w:val="en-US"/>
-                          </w:rPr>
-                          <w:t>inputtext</w:t>
-                        </w:r>
-                        <w:proofErr w:type="spellEnd"/>
-                        <w:r>
-                          <w:rPr>
-                            <w:rFonts w:hAnsi="Aptos"/>
-                            <w:color w:val="000000" w:themeColor="dark1"/>
-                            <w:kern w:val="24"/>
-                            <w:sz w:val="21"/>
-                            <w:szCs w:val="21"/>
-                            <w:lang w:val="en-US"/>
-                          </w:rPr>
-                          <w:t xml:space="preserve"> _1kbt" name="email" id="email" </w:t>
+                          <w:t xml:space="preserve">="inputtext _55r1 inputtext _1kbt inputtext _1kbt" name="email" id="email" </w:t>
                         </w:r>
                         <w:proofErr w:type="spellStart"/>
                         <w:r>
@@ -4608,6 +4465,941 @@
           <w:szCs w:val="22"/>
         </w:rPr>
       </w:pPr>
+      <w:r>
+        <w:rPr>
+          <w:rFonts w:ascii="Calibri" w:hAnsi="Calibri" w:cs="Calibri"/>
+          <w:sz w:val="22"/>
+          <w:szCs w:val="22"/>
+        </w:rPr>
+        <w:t>CSS Selector</w:t>
+      </w:r>
+    </w:p>
+    <w:p>
+      <w:pPr>
+        <w:pStyle w:val="ListParagraph"/>
+        <w:numPr>
+          <w:ilvl w:val="0"/>
+          <w:numId w:val="11"/>
+        </w:numPr>
+        <w:rPr>
+          <w:rFonts w:ascii="Calibri" w:hAnsi="Calibri" w:cs="Calibri"/>
+          <w:sz w:val="22"/>
+          <w:szCs w:val="22"/>
+        </w:rPr>
+      </w:pPr>
+      <w:r>
+        <w:rPr>
+          <w:rFonts w:ascii="Calibri" w:hAnsi="Calibri" w:cs="Calibri"/>
+          <w:sz w:val="22"/>
+          <w:szCs w:val="22"/>
+        </w:rPr>
+        <w:t xml:space="preserve">Single attribute – </w:t>
+      </w:r>
+      <w:proofErr w:type="spellStart"/>
+      <w:r>
+        <w:rPr>
+          <w:rFonts w:ascii="Calibri" w:hAnsi="Calibri" w:cs="Calibri"/>
+          <w:sz w:val="22"/>
+          <w:szCs w:val="22"/>
+        </w:rPr>
+        <w:t>tagname</w:t>
+      </w:r>
+      <w:proofErr w:type="spellEnd"/>
+      <w:r>
+        <w:rPr>
+          <w:rFonts w:ascii="Calibri" w:hAnsi="Calibri" w:cs="Calibri"/>
+          <w:sz w:val="22"/>
+          <w:szCs w:val="22"/>
+        </w:rPr>
+        <w:t>[attribute=’value’]</w:t>
+      </w:r>
+    </w:p>
+    <w:p>
+      <w:pPr>
+        <w:pStyle w:val="ListParagraph"/>
+        <w:numPr>
+          <w:ilvl w:val="0"/>
+          <w:numId w:val="11"/>
+        </w:numPr>
+        <w:rPr>
+          <w:rFonts w:ascii="Calibri" w:hAnsi="Calibri" w:cs="Calibri"/>
+          <w:sz w:val="22"/>
+          <w:szCs w:val="22"/>
+        </w:rPr>
+      </w:pPr>
+      <w:r>
+        <w:rPr>
+          <w:rFonts w:ascii="Calibri" w:hAnsi="Calibri" w:cs="Calibri"/>
+          <w:sz w:val="22"/>
+          <w:szCs w:val="22"/>
+        </w:rPr>
+        <w:t xml:space="preserve">Using multiple attribute – </w:t>
+      </w:r>
+    </w:p>
+    <w:p>
+      <w:pPr>
+        <w:pStyle w:val="ListParagraph"/>
+        <w:rPr>
+          <w:rFonts w:ascii="Calibri" w:hAnsi="Calibri" w:cs="Calibri"/>
+          <w:sz w:val="22"/>
+          <w:szCs w:val="22"/>
+        </w:rPr>
+      </w:pPr>
+      <w:r>
+        <w:rPr>
+          <w:rFonts w:ascii="Calibri" w:hAnsi="Calibri" w:cs="Calibri"/>
+          <w:sz w:val="22"/>
+          <w:szCs w:val="22"/>
+        </w:rPr>
+        <w:t xml:space="preserve">   </w:t>
+      </w:r>
+      <w:proofErr w:type="spellStart"/>
+      <w:r>
+        <w:rPr>
+          <w:rFonts w:ascii="Calibri" w:hAnsi="Calibri" w:cs="Calibri"/>
+          <w:sz w:val="22"/>
+          <w:szCs w:val="22"/>
+        </w:rPr>
+        <w:t>tagname</w:t>
+      </w:r>
+      <w:proofErr w:type="spellEnd"/>
+      <w:r>
+        <w:rPr>
+          <w:rFonts w:ascii="Calibri" w:hAnsi="Calibri" w:cs="Calibri"/>
+          <w:sz w:val="22"/>
+          <w:szCs w:val="22"/>
+        </w:rPr>
+        <w:t>[attribute</w:t>
+      </w:r>
+      <w:r>
+        <w:rPr>
+          <w:rFonts w:ascii="Calibri" w:hAnsi="Calibri" w:cs="Calibri"/>
+          <w:sz w:val="22"/>
+          <w:szCs w:val="22"/>
+        </w:rPr>
+        <w:t>1</w:t>
+      </w:r>
+      <w:r>
+        <w:rPr>
+          <w:rFonts w:ascii="Calibri" w:hAnsi="Calibri" w:cs="Calibri"/>
+          <w:sz w:val="22"/>
+          <w:szCs w:val="22"/>
+        </w:rPr>
+        <w:t>=’value</w:t>
+      </w:r>
+      <w:r>
+        <w:rPr>
+          <w:rFonts w:ascii="Calibri" w:hAnsi="Calibri" w:cs="Calibri"/>
+          <w:sz w:val="22"/>
+          <w:szCs w:val="22"/>
+        </w:rPr>
+        <w:t>1</w:t>
+      </w:r>
+      <w:r>
+        <w:rPr>
+          <w:rFonts w:ascii="Calibri" w:hAnsi="Calibri" w:cs="Calibri"/>
+          <w:sz w:val="22"/>
+          <w:szCs w:val="22"/>
+        </w:rPr>
+        <w:t>’]</w:t>
+      </w:r>
+      <w:r>
+        <w:rPr>
+          <w:rFonts w:ascii="Calibri" w:hAnsi="Calibri" w:cs="Calibri"/>
+          <w:sz w:val="22"/>
+          <w:szCs w:val="22"/>
+        </w:rPr>
+        <w:t xml:space="preserve"> [attribute2=’value2]</w:t>
+      </w:r>
+    </w:p>
+    <w:p>
+      <w:pPr>
+        <w:pStyle w:val="ListParagraph"/>
+        <w:numPr>
+          <w:ilvl w:val="0"/>
+          <w:numId w:val="11"/>
+        </w:numPr>
+        <w:rPr>
+          <w:rFonts w:ascii="Calibri" w:hAnsi="Calibri" w:cs="Calibri"/>
+          <w:sz w:val="22"/>
+          <w:szCs w:val="22"/>
+        </w:rPr>
+      </w:pPr>
+      <w:r>
+        <w:rPr>
+          <w:rFonts w:ascii="Calibri" w:hAnsi="Calibri" w:cs="Calibri"/>
+          <w:sz w:val="22"/>
+          <w:szCs w:val="22"/>
+        </w:rPr>
+        <w:t>Using special characters</w:t>
+      </w:r>
+    </w:p>
+    <w:p>
+      <w:pPr>
+        <w:pStyle w:val="ListParagraph"/>
+        <w:numPr>
+          <w:ilvl w:val="0"/>
+          <w:numId w:val="12"/>
+        </w:numPr>
+        <w:rPr>
+          <w:rFonts w:ascii="Calibri" w:hAnsi="Calibri" w:cs="Calibri"/>
+          <w:sz w:val="22"/>
+          <w:szCs w:val="22"/>
+        </w:rPr>
+      </w:pPr>
+      <w:r>
+        <w:rPr>
+          <w:rFonts w:ascii="Calibri" w:hAnsi="Calibri" w:cs="Calibri"/>
+          <w:sz w:val="22"/>
+          <w:szCs w:val="22"/>
+        </w:rPr>
+        <w:t xml:space="preserve">^ </w:t>
+      </w:r>
+      <w:r>
+        <w:rPr>
+          <w:rFonts w:ascii="Calibri" w:hAnsi="Calibri" w:cs="Calibri"/>
+          <w:sz w:val="22"/>
+          <w:szCs w:val="22"/>
+        </w:rPr>
+        <w:t xml:space="preserve"> - Starts With</w:t>
+      </w:r>
+    </w:p>
+    <w:p>
+      <w:pPr>
+        <w:pStyle w:val="ListParagraph"/>
+        <w:numPr>
+          <w:ilvl w:val="0"/>
+          <w:numId w:val="12"/>
+        </w:numPr>
+        <w:rPr>
+          <w:rFonts w:ascii="Calibri" w:hAnsi="Calibri" w:cs="Calibri"/>
+          <w:sz w:val="22"/>
+          <w:szCs w:val="22"/>
+        </w:rPr>
+      </w:pPr>
+      <w:r>
+        <w:rPr>
+          <w:rFonts w:ascii="Calibri" w:hAnsi="Calibri" w:cs="Calibri"/>
+          <w:sz w:val="22"/>
+          <w:szCs w:val="22"/>
+        </w:rPr>
+        <w:t>$ - Ends With</w:t>
+      </w:r>
+    </w:p>
+    <w:p>
+      <w:pPr>
+        <w:pStyle w:val="ListParagraph"/>
+        <w:numPr>
+          <w:ilvl w:val="0"/>
+          <w:numId w:val="12"/>
+        </w:numPr>
+        <w:rPr>
+          <w:rFonts w:ascii="Calibri" w:hAnsi="Calibri" w:cs="Calibri"/>
+          <w:sz w:val="22"/>
+          <w:szCs w:val="22"/>
+        </w:rPr>
+      </w:pPr>
+      <w:r>
+        <w:rPr>
+          <w:rFonts w:ascii="Calibri" w:hAnsi="Calibri" w:cs="Calibri"/>
+          <w:sz w:val="22"/>
+          <w:szCs w:val="22"/>
+        </w:rPr>
+        <w:t>* contains</w:t>
+      </w:r>
+    </w:p>
+    <w:p>
+      <w:pPr>
+        <w:pStyle w:val="ListParagraph"/>
+        <w:numPr>
+          <w:ilvl w:val="0"/>
+          <w:numId w:val="12"/>
+        </w:numPr>
+        <w:rPr>
+          <w:rFonts w:ascii="Calibri" w:hAnsi="Calibri" w:cs="Calibri"/>
+          <w:sz w:val="22"/>
+          <w:szCs w:val="22"/>
+        </w:rPr>
+      </w:pPr>
+      <w:r>
+        <w:rPr>
+          <w:rFonts w:ascii="Calibri" w:hAnsi="Calibri" w:cs="Calibri"/>
+          <w:sz w:val="22"/>
+          <w:szCs w:val="22"/>
+        </w:rPr>
+        <w:t>.  – stands for class (attributes)</w:t>
+      </w:r>
+      <w:r>
+        <w:rPr>
+          <w:rFonts w:ascii="Calibri" w:hAnsi="Calibri" w:cs="Calibri"/>
+          <w:sz w:val="22"/>
+          <w:szCs w:val="22"/>
+        </w:rPr>
+        <w:t xml:space="preserve">  - </w:t>
+      </w:r>
+    </w:p>
+    <w:p>
+      <w:pPr>
+        <w:pStyle w:val="ListParagraph"/>
+        <w:ind w:left="1080"/>
+        <w:rPr>
+          <w:rFonts w:ascii="Calibri" w:hAnsi="Calibri" w:cs="Calibri"/>
+          <w:sz w:val="22"/>
+          <w:szCs w:val="22"/>
+        </w:rPr>
+      </w:pPr>
+      <w:r>
+        <w:rPr>
+          <w:rFonts w:ascii="Calibri" w:hAnsi="Calibri" w:cs="Calibri"/>
+          <w:sz w:val="22"/>
+          <w:szCs w:val="22"/>
+        </w:rPr>
+        <w:t xml:space="preserve">                  1</w:t>
+      </w:r>
+      <w:r>
+        <w:rPr>
+          <w:rFonts w:ascii="Calibri" w:hAnsi="Calibri" w:cs="Calibri"/>
+          <w:sz w:val="22"/>
+          <w:szCs w:val="22"/>
+        </w:rPr>
+        <w:t xml:space="preserve"> </w:t>
+      </w:r>
+      <w:r>
+        <w:rPr>
+          <w:rFonts w:ascii="Calibri" w:hAnsi="Calibri" w:cs="Calibri"/>
+          <w:sz w:val="22"/>
+          <w:szCs w:val="22"/>
+        </w:rPr>
+        <w:t>.classattributevalue</w:t>
+      </w:r>
+      <w:r>
+        <w:rPr>
+          <w:rFonts w:ascii="Calibri" w:hAnsi="Calibri" w:cs="Calibri"/>
+          <w:sz w:val="22"/>
+          <w:szCs w:val="22"/>
+        </w:rPr>
+        <w:t xml:space="preserve"> </w:t>
+      </w:r>
+      <w:r>
+        <w:rPr>
+          <w:rFonts w:ascii="Calibri" w:hAnsi="Calibri" w:cs="Calibri"/>
+          <w:sz w:val="22"/>
+          <w:szCs w:val="22"/>
+        </w:rPr>
+        <w:t xml:space="preserve"> -  </w:t>
+      </w:r>
+      <w:r>
+        <w:rPr>
+          <w:rFonts w:ascii="Calibri" w:hAnsi="Calibri" w:cs="Calibri"/>
+          <w:sz w:val="22"/>
+          <w:szCs w:val="22"/>
+        </w:rPr>
+        <w:t>.inputtext</w:t>
+      </w:r>
+      <w:r>
+        <w:rPr>
+          <w:rFonts w:ascii="Calibri" w:hAnsi="Calibri" w:cs="Calibri"/>
+          <w:sz w:val="22"/>
+          <w:szCs w:val="22"/>
+        </w:rPr>
+        <w:t xml:space="preserve">, </w:t>
+      </w:r>
+      <w:r>
+        <w:rPr>
+          <w:rFonts w:ascii="Calibri" w:hAnsi="Calibri" w:cs="Calibri"/>
+          <w:sz w:val="22"/>
+          <w:szCs w:val="22"/>
+        </w:rPr>
+        <w:t>.</w:t>
+      </w:r>
+      <w:r>
+        <w:t xml:space="preserve"> </w:t>
+      </w:r>
+      <w:r>
+        <w:t xml:space="preserve">  </w:t>
+      </w:r>
+    </w:p>
+    <w:p>
+      <w:pPr>
+        <w:pStyle w:val="ListParagraph"/>
+        <w:numPr>
+          <w:ilvl w:val="2"/>
+          <w:numId w:val="9"/>
+        </w:numPr>
+        <w:rPr>
+          <w:rFonts w:ascii="Calibri" w:hAnsi="Calibri" w:cs="Calibri"/>
+          <w:sz w:val="22"/>
+          <w:szCs w:val="22"/>
+        </w:rPr>
+      </w:pPr>
+      <w:r>
+        <w:t xml:space="preserve"> </w:t>
+      </w:r>
+      <w:r>
+        <w:rPr>
+          <w:rFonts w:ascii="Calibri" w:hAnsi="Calibri" w:cs="Calibri"/>
+          <w:sz w:val="22"/>
+          <w:szCs w:val="22"/>
+        </w:rPr>
+        <w:t>.inputtext._55r1._6luy</w:t>
+      </w:r>
+    </w:p>
+    <w:p>
+      <w:pPr>
+        <w:pStyle w:val="ListParagraph"/>
+        <w:numPr>
+          <w:ilvl w:val="2"/>
+          <w:numId w:val="9"/>
+        </w:numPr>
+        <w:rPr>
+          <w:rFonts w:ascii="Calibri" w:hAnsi="Calibri" w:cs="Calibri"/>
+          <w:sz w:val="22"/>
+          <w:szCs w:val="22"/>
+        </w:rPr>
+      </w:pPr>
+      <w:proofErr w:type="spellStart"/>
+      <w:r>
+        <w:rPr>
+          <w:rFonts w:ascii="Calibri" w:hAnsi="Calibri" w:cs="Calibri"/>
+          <w:sz w:val="22"/>
+          <w:szCs w:val="22"/>
+        </w:rPr>
+        <w:t>Tagname.classname</w:t>
+      </w:r>
+      <w:proofErr w:type="spellEnd"/>
+      <w:r>
+        <w:rPr>
+          <w:rFonts w:ascii="Calibri" w:hAnsi="Calibri" w:cs="Calibri"/>
+          <w:sz w:val="22"/>
+          <w:szCs w:val="22"/>
+        </w:rPr>
+        <w:t xml:space="preserve">. - </w:t>
+      </w:r>
+      <w:proofErr w:type="spellStart"/>
+      <w:r>
+        <w:rPr>
+          <w:rFonts w:ascii="Calibri" w:hAnsi="Calibri" w:cs="Calibri"/>
+          <w:sz w:val="22"/>
+          <w:szCs w:val="22"/>
+        </w:rPr>
+        <w:t>input.inputtext</w:t>
+      </w:r>
+      <w:proofErr w:type="spellEnd"/>
+    </w:p>
+    <w:p>
+      <w:pPr>
+        <w:pStyle w:val="ListParagraph"/>
+        <w:ind w:left="1080"/>
+        <w:rPr>
+          <w:rFonts w:ascii="Calibri" w:hAnsi="Calibri" w:cs="Calibri"/>
+          <w:sz w:val="22"/>
+          <w:szCs w:val="22"/>
+        </w:rPr>
+      </w:pPr>
+      <w:r>
+        <w:rPr>
+          <w:rFonts w:ascii="Calibri" w:hAnsi="Calibri" w:cs="Calibri"/>
+          <w:sz w:val="22"/>
+          <w:szCs w:val="22"/>
+        </w:rPr>
+        <w:t xml:space="preserve">    ( if class value holds multiple classname then replace spaces among the class value by    </w:t>
+      </w:r>
+    </w:p>
+    <w:p>
+      <w:pPr>
+        <w:pStyle w:val="ListParagraph"/>
+        <w:ind w:left="1080"/>
+        <w:rPr>
+          <w:rFonts w:ascii="Calibri" w:hAnsi="Calibri" w:cs="Calibri"/>
+          <w:sz w:val="22"/>
+          <w:szCs w:val="22"/>
+        </w:rPr>
+      </w:pPr>
+      <w:r>
+        <w:rPr>
+          <w:rFonts w:ascii="Calibri" w:hAnsi="Calibri" w:cs="Calibri"/>
+          <w:sz w:val="22"/>
+          <w:szCs w:val="22"/>
+        </w:rPr>
+        <w:t xml:space="preserve">       “.”)</w:t>
+      </w:r>
+    </w:p>
+    <w:p>
+      <w:pPr>
+        <w:pStyle w:val="ListParagraph"/>
+        <w:numPr>
+          <w:ilvl w:val="0"/>
+          <w:numId w:val="12"/>
+        </w:numPr>
+        <w:rPr>
+          <w:rFonts w:ascii="Calibri" w:hAnsi="Calibri" w:cs="Calibri"/>
+          <w:sz w:val="22"/>
+          <w:szCs w:val="22"/>
+        </w:rPr>
+      </w:pPr>
+      <w:r>
+        <w:rPr>
+          <w:rFonts w:ascii="Calibri" w:hAnsi="Calibri" w:cs="Calibri"/>
+          <w:sz w:val="22"/>
+          <w:szCs w:val="22"/>
+        </w:rPr>
+        <w:t xml:space="preserve"># - </w:t>
+      </w:r>
+      <w:r>
+        <w:rPr>
+          <w:rFonts w:ascii="Calibri" w:hAnsi="Calibri" w:cs="Calibri"/>
+          <w:sz w:val="22"/>
+          <w:szCs w:val="22"/>
+        </w:rPr>
+        <w:t>Id attributes</w:t>
+      </w:r>
+      <w:r>
+        <w:rPr>
+          <w:rFonts w:ascii="Calibri" w:hAnsi="Calibri" w:cs="Calibri"/>
+          <w:sz w:val="22"/>
+          <w:szCs w:val="22"/>
+        </w:rPr>
+        <w:t xml:space="preserve">. </w:t>
+      </w:r>
+      <w:r>
+        <w:rPr>
+          <w:rFonts w:ascii="Calibri" w:hAnsi="Calibri" w:cs="Calibri"/>
+          <w:sz w:val="22"/>
+          <w:szCs w:val="22"/>
+        </w:rPr>
+        <w:t xml:space="preserve"> - #</w:t>
+      </w:r>
+      <w:r>
+        <w:rPr>
+          <w:rFonts w:ascii="Calibri" w:hAnsi="Calibri" w:cs="Calibri"/>
+          <w:sz w:val="22"/>
+          <w:szCs w:val="22"/>
+        </w:rPr>
+        <w:t xml:space="preserve">idvalue -- </w:t>
+      </w:r>
+      <w:r>
+        <w:rPr>
+          <w:rFonts w:ascii="Calibri" w:hAnsi="Calibri" w:cs="Calibri"/>
+          <w:sz w:val="22"/>
+          <w:szCs w:val="22"/>
+        </w:rPr>
+        <w:t>#passContainer</w:t>
+      </w:r>
+    </w:p>
+    <w:p>
+      <w:pPr>
+        <w:pStyle w:val="ListParagraph"/>
+        <w:rPr>
+          <w:rFonts w:ascii="Calibri" w:hAnsi="Calibri" w:cs="Calibri"/>
+          <w:sz w:val="22"/>
+          <w:szCs w:val="22"/>
+        </w:rPr>
+      </w:pPr>
+    </w:p>
+    <w:p>
+      <w:pPr>
+        <w:pStyle w:val="ListParagraph"/>
+        <w:rPr>
+          <w:rFonts w:ascii="Calibri" w:hAnsi="Calibri" w:cs="Calibri"/>
+          <w:sz w:val="22"/>
+          <w:szCs w:val="22"/>
+        </w:rPr>
+      </w:pPr>
+    </w:p>
+    <w:p>
+      <w:pPr>
+        <w:pStyle w:val="ListParagraph"/>
+        <w:rPr>
+          <w:rFonts w:ascii="Calibri" w:hAnsi="Calibri" w:cs="Calibri"/>
+          <w:sz w:val="22"/>
+          <w:szCs w:val="22"/>
+        </w:rPr>
+      </w:pPr>
+      <w:proofErr w:type="spellStart"/>
+      <w:r>
+        <w:rPr>
+          <w:rFonts w:ascii="Calibri" w:hAnsi="Calibri" w:cs="Calibri"/>
+          <w:sz w:val="22"/>
+          <w:szCs w:val="22"/>
+        </w:rPr>
+        <w:t>Xpath</w:t>
+      </w:r>
+      <w:proofErr w:type="spellEnd"/>
+      <w:r>
+        <w:rPr>
+          <w:rFonts w:ascii="Calibri" w:hAnsi="Calibri" w:cs="Calibri"/>
+          <w:sz w:val="22"/>
+          <w:szCs w:val="22"/>
+        </w:rPr>
+        <w:t xml:space="preserve"> – </w:t>
+      </w:r>
+      <w:proofErr w:type="spellStart"/>
+      <w:r>
+        <w:rPr>
+          <w:rFonts w:ascii="Calibri" w:hAnsi="Calibri" w:cs="Calibri"/>
+          <w:sz w:val="22"/>
+          <w:szCs w:val="22"/>
+        </w:rPr>
+        <w:t>XMLPath</w:t>
+      </w:r>
+      <w:proofErr w:type="spellEnd"/>
+      <w:r>
+        <w:rPr>
+          <w:rFonts w:ascii="Calibri" w:hAnsi="Calibri" w:cs="Calibri"/>
+          <w:sz w:val="22"/>
+          <w:szCs w:val="22"/>
+        </w:rPr>
+        <w:t>.</w:t>
+      </w:r>
+      <w:r>
+        <w:rPr>
+          <w:rFonts w:ascii="Calibri" w:hAnsi="Calibri" w:cs="Calibri"/>
+          <w:sz w:val="22"/>
+          <w:szCs w:val="22"/>
+        </w:rPr>
+        <w:t xml:space="preserve">  – Address of locators on Webpage.</w:t>
+      </w:r>
+    </w:p>
+    <w:p>
+      <w:pPr>
+        <w:pStyle w:val="ListParagraph"/>
+        <w:rPr>
+          <w:rFonts w:ascii="Calibri" w:hAnsi="Calibri" w:cs="Calibri"/>
+          <w:sz w:val="22"/>
+          <w:szCs w:val="22"/>
+        </w:rPr>
+      </w:pPr>
+    </w:p>
+    <w:p>
+      <w:pPr>
+        <w:pStyle w:val="ListParagraph"/>
+        <w:rPr>
+          <w:rFonts w:ascii="Calibri" w:hAnsi="Calibri" w:cs="Calibri"/>
+          <w:sz w:val="22"/>
+          <w:szCs w:val="22"/>
+        </w:rPr>
+      </w:pPr>
+      <w:r>
+        <w:rPr>
+          <w:rFonts w:ascii="Calibri" w:hAnsi="Calibri" w:cs="Calibri"/>
+          <w:sz w:val="22"/>
+          <w:szCs w:val="22"/>
+        </w:rPr>
+        <w:t xml:space="preserve">Pune -India </w:t>
+      </w:r>
+    </w:p>
+    <w:p>
+      <w:pPr>
+        <w:pStyle w:val="ListParagraph"/>
+        <w:rPr>
+          <w:rFonts w:ascii="Calibri" w:hAnsi="Calibri" w:cs="Calibri"/>
+          <w:sz w:val="22"/>
+          <w:szCs w:val="22"/>
+        </w:rPr>
+      </w:pPr>
+      <w:r>
+        <w:rPr>
+          <w:rFonts w:ascii="Calibri" w:hAnsi="Calibri" w:cs="Calibri"/>
+          <w:sz w:val="22"/>
+          <w:szCs w:val="22"/>
+        </w:rPr>
+        <w:t xml:space="preserve">World -&gt;  Regions -&gt; Country </w:t>
+      </w:r>
+      <w:r>
+        <w:rPr>
+          <w:rFonts w:ascii="Calibri" w:hAnsi="Calibri" w:cs="Calibri"/>
+          <w:sz w:val="22"/>
+          <w:szCs w:val="22"/>
+        </w:rPr>
+        <w:sym w:font="Wingdings" w:char="F0E0"/>
+      </w:r>
+      <w:r>
+        <w:rPr>
+          <w:rFonts w:ascii="Calibri" w:hAnsi="Calibri" w:cs="Calibri"/>
+          <w:sz w:val="22"/>
+          <w:szCs w:val="22"/>
+        </w:rPr>
+        <w:t xml:space="preserve"> States </w:t>
+      </w:r>
+      <w:r>
+        <w:rPr>
+          <w:rFonts w:ascii="Calibri" w:hAnsi="Calibri" w:cs="Calibri"/>
+          <w:sz w:val="22"/>
+          <w:szCs w:val="22"/>
+        </w:rPr>
+        <w:sym w:font="Wingdings" w:char="F0E0"/>
+      </w:r>
+      <w:r>
+        <w:rPr>
+          <w:rFonts w:ascii="Calibri" w:hAnsi="Calibri" w:cs="Calibri"/>
+          <w:sz w:val="22"/>
+          <w:szCs w:val="22"/>
+        </w:rPr>
+        <w:t xml:space="preserve"> City </w:t>
+      </w:r>
+      <w:r>
+        <w:rPr>
+          <w:rFonts w:ascii="Calibri" w:hAnsi="Calibri" w:cs="Calibri"/>
+          <w:sz w:val="22"/>
+          <w:szCs w:val="22"/>
+        </w:rPr>
+        <w:sym w:font="Wingdings" w:char="F0E0"/>
+      </w:r>
+      <w:r>
+        <w:rPr>
+          <w:rFonts w:ascii="Calibri" w:hAnsi="Calibri" w:cs="Calibri"/>
+          <w:sz w:val="22"/>
+          <w:szCs w:val="22"/>
+        </w:rPr>
+        <w:t xml:space="preserve"> Area - &gt; local Area </w:t>
+      </w:r>
+      <w:r>
+        <w:rPr>
+          <w:rFonts w:ascii="Calibri" w:hAnsi="Calibri" w:cs="Calibri"/>
+          <w:sz w:val="22"/>
+          <w:szCs w:val="22"/>
+        </w:rPr>
+        <w:sym w:font="Wingdings" w:char="F0E0"/>
+      </w:r>
+      <w:r>
+        <w:rPr>
+          <w:rFonts w:ascii="Calibri" w:hAnsi="Calibri" w:cs="Calibri"/>
+          <w:sz w:val="22"/>
+          <w:szCs w:val="22"/>
+        </w:rPr>
+        <w:t xml:space="preserve"> house number – address.</w:t>
+      </w:r>
+    </w:p>
+    <w:p>
+      <w:pPr>
+        <w:pStyle w:val="ListParagraph"/>
+        <w:rPr>
+          <w:rFonts w:ascii="Calibri" w:hAnsi="Calibri" w:cs="Calibri"/>
+          <w:sz w:val="22"/>
+          <w:szCs w:val="22"/>
+        </w:rPr>
+      </w:pPr>
+    </w:p>
+    <w:p>
+      <w:pPr>
+        <w:pStyle w:val="ListParagraph"/>
+        <w:rPr>
+          <w:rFonts w:ascii="Calibri" w:hAnsi="Calibri" w:cs="Calibri"/>
+          <w:sz w:val="22"/>
+          <w:szCs w:val="22"/>
+        </w:rPr>
+      </w:pPr>
+      <w:r>
+        <w:rPr>
+          <w:rFonts w:ascii="Calibri" w:hAnsi="Calibri" w:cs="Calibri"/>
+          <w:sz w:val="22"/>
+          <w:szCs w:val="22"/>
+        </w:rPr>
+        <w:t xml:space="preserve">World </w:t>
+      </w:r>
+      <w:r>
+        <w:rPr>
+          <w:rFonts w:ascii="Calibri" w:hAnsi="Calibri" w:cs="Calibri"/>
+          <w:sz w:val="22"/>
+          <w:szCs w:val="22"/>
+        </w:rPr>
+        <w:sym w:font="Wingdings" w:char="F0E0"/>
+      </w:r>
+      <w:r>
+        <w:rPr>
+          <w:rFonts w:ascii="Calibri" w:hAnsi="Calibri" w:cs="Calibri"/>
+          <w:sz w:val="22"/>
+          <w:szCs w:val="22"/>
+        </w:rPr>
+        <w:t xml:space="preserve"> Asia </w:t>
+      </w:r>
+      <w:r>
+        <w:rPr>
+          <w:rFonts w:ascii="Calibri" w:hAnsi="Calibri" w:cs="Calibri"/>
+          <w:sz w:val="22"/>
+          <w:szCs w:val="22"/>
+        </w:rPr>
+        <w:sym w:font="Wingdings" w:char="F0E0"/>
+      </w:r>
+      <w:r>
+        <w:rPr>
+          <w:rFonts w:ascii="Calibri" w:hAnsi="Calibri" w:cs="Calibri"/>
+          <w:sz w:val="22"/>
+          <w:szCs w:val="22"/>
+        </w:rPr>
+        <w:t xml:space="preserve"> </w:t>
+      </w:r>
+      <w:proofErr w:type="spellStart"/>
+      <w:r>
+        <w:rPr>
+          <w:rFonts w:ascii="Calibri" w:hAnsi="Calibri" w:cs="Calibri"/>
+          <w:sz w:val="22"/>
+          <w:szCs w:val="22"/>
+        </w:rPr>
+        <w:t>india</w:t>
+      </w:r>
+      <w:proofErr w:type="spellEnd"/>
+      <w:r>
+        <w:rPr>
+          <w:rFonts w:ascii="Calibri" w:hAnsi="Calibri" w:cs="Calibri"/>
+          <w:sz w:val="22"/>
+          <w:szCs w:val="22"/>
+        </w:rPr>
+        <w:t xml:space="preserve"> – Maharashtra – Pune – </w:t>
+      </w:r>
+      <w:proofErr w:type="spellStart"/>
+      <w:r>
+        <w:rPr>
+          <w:rFonts w:ascii="Calibri" w:hAnsi="Calibri" w:cs="Calibri"/>
+          <w:sz w:val="22"/>
+          <w:szCs w:val="22"/>
+        </w:rPr>
+        <w:t>Wagholi</w:t>
+      </w:r>
+      <w:proofErr w:type="spellEnd"/>
+      <w:r>
+        <w:rPr>
+          <w:rFonts w:ascii="Calibri" w:hAnsi="Calibri" w:cs="Calibri"/>
+          <w:sz w:val="22"/>
+          <w:szCs w:val="22"/>
+        </w:rPr>
+        <w:t xml:space="preserve"> </w:t>
+      </w:r>
+      <w:r>
+        <w:rPr>
+          <w:rFonts w:ascii="Calibri" w:hAnsi="Calibri" w:cs="Calibri"/>
+          <w:sz w:val="22"/>
+          <w:szCs w:val="22"/>
+        </w:rPr>
+        <w:t>–</w:t>
+      </w:r>
+      <w:r>
+        <w:rPr>
+          <w:rFonts w:ascii="Calibri" w:hAnsi="Calibri" w:cs="Calibri"/>
+          <w:sz w:val="22"/>
+          <w:szCs w:val="22"/>
+        </w:rPr>
+        <w:t xml:space="preserve"> XXXXX</w:t>
+      </w:r>
+    </w:p>
+    <w:p>
+      <w:pPr>
+        <w:pStyle w:val="ListParagraph"/>
+        <w:rPr>
+          <w:rFonts w:ascii="Calibri" w:hAnsi="Calibri" w:cs="Calibri"/>
+          <w:sz w:val="22"/>
+          <w:szCs w:val="22"/>
+        </w:rPr>
+      </w:pPr>
+    </w:p>
+    <w:p>
+      <w:pPr>
+        <w:pStyle w:val="ListParagraph"/>
+        <w:numPr>
+          <w:ilvl w:val="0"/>
+          <w:numId w:val="13"/>
+        </w:numPr>
+        <w:rPr>
+          <w:rFonts w:ascii="Calibri" w:hAnsi="Calibri" w:cs="Calibri"/>
+          <w:sz w:val="22"/>
+          <w:szCs w:val="22"/>
+        </w:rPr>
+      </w:pPr>
+      <w:r>
+        <w:rPr>
+          <w:rFonts w:ascii="Calibri" w:hAnsi="Calibri" w:cs="Calibri"/>
+          <w:sz w:val="22"/>
+          <w:szCs w:val="22"/>
+        </w:rPr>
+        <w:t xml:space="preserve">Absolute </w:t>
+      </w:r>
+      <w:proofErr w:type="spellStart"/>
+      <w:r>
+        <w:rPr>
+          <w:rFonts w:ascii="Calibri" w:hAnsi="Calibri" w:cs="Calibri"/>
+          <w:sz w:val="22"/>
+          <w:szCs w:val="22"/>
+        </w:rPr>
+        <w:t>X</w:t>
+      </w:r>
+      <w:r>
+        <w:rPr>
+          <w:rFonts w:ascii="Calibri" w:hAnsi="Calibri" w:cs="Calibri"/>
+          <w:sz w:val="22"/>
+          <w:szCs w:val="22"/>
+        </w:rPr>
+        <w:t>path</w:t>
+      </w:r>
+      <w:proofErr w:type="spellEnd"/>
+    </w:p>
+    <w:p>
+      <w:pPr>
+        <w:pStyle w:val="ListParagraph"/>
+        <w:numPr>
+          <w:ilvl w:val="0"/>
+          <w:numId w:val="13"/>
+        </w:numPr>
+        <w:rPr>
+          <w:rFonts w:ascii="Calibri" w:hAnsi="Calibri" w:cs="Calibri"/>
+          <w:sz w:val="22"/>
+          <w:szCs w:val="22"/>
+        </w:rPr>
+      </w:pPr>
+      <w:r>
+        <w:rPr>
+          <w:rFonts w:ascii="Calibri" w:hAnsi="Calibri" w:cs="Calibri"/>
+          <w:sz w:val="22"/>
+          <w:szCs w:val="22"/>
+        </w:rPr>
+        <w:t xml:space="preserve">Relative </w:t>
+      </w:r>
+      <w:proofErr w:type="spellStart"/>
+      <w:r>
+        <w:rPr>
+          <w:rFonts w:ascii="Calibri" w:hAnsi="Calibri" w:cs="Calibri"/>
+          <w:sz w:val="22"/>
+          <w:szCs w:val="22"/>
+        </w:rPr>
+        <w:t>Xpath</w:t>
+      </w:r>
+      <w:proofErr w:type="spellEnd"/>
+    </w:p>
+    <w:p>
+      <w:pPr>
+        <w:pStyle w:val="ListParagraph"/>
+        <w:rPr>
+          <w:rFonts w:ascii="Calibri" w:hAnsi="Calibri" w:cs="Calibri"/>
+          <w:sz w:val="22"/>
+          <w:szCs w:val="22"/>
+        </w:rPr>
+      </w:pPr>
+    </w:p>
+    <w:p>
+      <w:pPr>
+        <w:pStyle w:val="ListParagraph"/>
+        <w:rPr>
+          <w:rFonts w:ascii="Calibri" w:hAnsi="Calibri" w:cs="Calibri"/>
+          <w:sz w:val="22"/>
+          <w:szCs w:val="22"/>
+        </w:rPr>
+      </w:pPr>
+    </w:p>
+    <w:p>
+      <w:pPr>
+        <w:rPr>
+          <w:rFonts w:ascii="Calibri" w:hAnsi="Calibri" w:cs="Calibri"/>
+          <w:sz w:val="22"/>
+          <w:szCs w:val="22"/>
+        </w:rPr>
+      </w:pPr>
+      <w:r>
+        <w:rPr>
+          <w:rFonts w:ascii="Calibri" w:hAnsi="Calibri" w:cs="Calibri"/>
+          <w:sz w:val="22"/>
+          <w:szCs w:val="22"/>
+        </w:rPr>
+        <w:t xml:space="preserve">  </w:t>
+      </w:r>
     </w:p>
     <w:p>
       <w:pPr>
@@ -4647,7 +5439,7 @@
 </file>
 
 <file path=word/numbering.xml><?xml version="1.0" encoding="utf-8"?>
-<w:numbering xmlns:wpc="http://schemas.microsoft.com/office/word/2010/wordprocessingCanvas" xmlns:cx="http://schemas.microsoft.com/office/drawing/2014/chartex" xmlns:cx1="http://schemas.microsoft.com/office/drawing/2015/9/8/chartex" xmlns:cx2="http://schemas.microsoft.com/office/drawing/2015/10/21/chartex" xmlns:cx3="http://schemas.microsoft.com/office/drawing/2016/5/9/chartex" xmlns:cx4="http://schemas.microsoft.com/office/drawing/2016/5/10/chartex" xmlns:cx5="http://schemas.microsoft.com/office/drawing/2016/5/11/chartex" xmlns:cx6="http://schemas.microsoft.com/office/drawing/2016/5/12/chartex" xmlns:cx7="http://schemas.microsoft.com/office/drawing/2016/5/13/chartex" xmlns:cx8="http://schemas.microsoft.com/office/drawing/2016/5/14/chartex" xmlns:mc="http://schemas.openxmlformats.org/markup-compatibility/2006" xmlns:aink="http://schemas.microsoft.com/office/drawing/2016/ink" xmlns:am3d="http://schemas.microsoft.com/office/drawing/2017/model3d" xmlns:o="urn:schemas-microsoft-com:office:office" xmlns:oel="http://schemas.microsoft.com/office/2019/extlst" xmlns:r="http://schemas.openxmlformats.org/officeDocument/2006/relationships" xmlns:m="http://schemas.openxmlformats.org/officeDocument/2006/math" xmlns:v="urn:schemas-microsoft-com:vml" xmlns:wp14="http://schemas.microsoft.com/office/word/2010/wordprocessingDrawing" xmlns:wp="http://schemas.openxmlformats.org/drawingml/2006/wordprocessingDrawing" xmlns:w10="urn:schemas-microsoft-com:office:word" xmlns:w="http://schemas.openxmlformats.org/wordprocessingml/2006/main" xmlns:w14="http://schemas.microsoft.com/office/word/2010/wordml" xmlns:w15="http://schemas.microsoft.com/office/word/2012/wordml" xmlns:w16cex="http://schemas.microsoft.com/office/word/2018/wordml/cex" xmlns:w16cid="http://schemas.microsoft.com/office/word/2016/wordml/cid" xmlns:w16="http://schemas.microsoft.com/office/word/2018/wordml" xmlns:w16du="http://schemas.microsoft.com/office/word/2023/wordml/word16du" xmlns:w16sdtdh="http://schemas.microsoft.com/office/word/2020/wordml/sdtdatahash" xmlns:w16se="http://schemas.microsoft.com/office/word/2015/wordml/symex" xmlns:wpg="http://schemas.microsoft.com/office/word/2010/wordprocessingGroup" xmlns:wpi="http://schemas.microsoft.com/office/word/2010/wordprocessingInk" xmlns:wne="http://schemas.microsoft.com/office/word/2006/wordml" xmlns:wps="http://schemas.microsoft.com/office/word/2010/wordprocessingShape" mc:Ignorable="w14 w15 w16se w16cid w16 w16cex w16sdtdh w16du wp14">
+<w:numbering xmlns:wpc="http://schemas.microsoft.com/office/word/2010/wordprocessingCanvas" xmlns:cx="http://schemas.microsoft.com/office/drawing/2014/chartex" xmlns:cx1="http://schemas.microsoft.com/office/drawing/2015/9/8/chartex" xmlns:cx2="http://schemas.microsoft.com/office/drawing/2015/10/21/chartex" xmlns:cx3="http://schemas.microsoft.com/office/drawing/2016/5/9/chartex" xmlns:cx4="http://schemas.microsoft.com/office/drawing/2016/5/10/chartex" xmlns:cx5="http://schemas.microsoft.com/office/drawing/2016/5/11/chartex" xmlns:cx6="http://schemas.microsoft.com/office/drawing/2016/5/12/chartex" xmlns:cx7="http://schemas.microsoft.com/office/drawing/2016/5/13/chartex" xmlns:cx8="http://schemas.microsoft.com/office/drawing/2016/5/14/chartex" xmlns:mc="http://schemas.openxmlformats.org/markup-compatibility/2006" xmlns:aink="http://schemas.microsoft.com/office/drawing/2016/ink" xmlns:am3d="http://schemas.microsoft.com/office/drawing/2017/model3d" xmlns:o="urn:schemas-microsoft-com:office:office" xmlns:oel="http://schemas.microsoft.com/office/2019/extlst" xmlns:r="http://schemas.openxmlformats.org/officeDocument/2006/relationships" xmlns:m="http://schemas.openxmlformats.org/officeDocument/2006/math" xmlns:v="urn:schemas-microsoft-com:vml" xmlns:wp14="http://schemas.microsoft.com/office/word/2010/wordprocessingDrawing" xmlns:wp="http://schemas.openxmlformats.org/drawingml/2006/wordprocessingDrawing" xmlns:w10="urn:schemas-microsoft-com:office:word" xmlns:w="http://schemas.openxmlformats.org/wordprocessingml/2006/main" xmlns:w14="http://schemas.microsoft.com/office/word/2010/wordml" xmlns:w15="http://schemas.microsoft.com/office/word/2012/wordml" xmlns:w16cex="http://schemas.microsoft.com/office/word/2018/wordml/cex" xmlns:w16cid="http://schemas.microsoft.com/office/word/2016/wordml/cid" xmlns:w16="http://schemas.microsoft.com/office/word/2018/wordml" xmlns:w16du="http://schemas.microsoft.com/office/word/2023/wordml/word16du" xmlns:w16sdtdh="http://schemas.microsoft.com/office/word/2020/wordml/sdtdatahash" xmlns:w16sdtfl="http://schemas.microsoft.com/office/word/2024/wordml/sdtformatlock" xmlns:w16se="http://schemas.microsoft.com/office/word/2015/wordml/symex" xmlns:wpg="http://schemas.microsoft.com/office/word/2010/wordprocessingGroup" xmlns:wpi="http://schemas.microsoft.com/office/word/2010/wordprocessingInk" xmlns:wne="http://schemas.microsoft.com/office/word/2006/wordml" xmlns:wps="http://schemas.microsoft.com/office/word/2010/wordprocessingShape" mc:Ignorable="w14 w15 w16se w16cid w16 w16cex w16sdtdh w16sdtfl w16du wp14">
   <w:abstractNum w:abstractNumId="0" w15:restartNumberingAfterBreak="0">
     <w:nsid w:val="0B626815"/>
     <w:multiLevelType w:val="hybridMultilevel"/>
@@ -4931,7 +5723,7 @@
         <w:rFonts w:hint="default"/>
       </w:rPr>
     </w:lvl>
-    <w:lvl w:ilvl="1" w:tplc="08090019" w:tentative="1">
+    <w:lvl w:ilvl="1" w:tplc="08090019">
       <w:start w:val="1"/>
       <w:numFmt w:val="lowerLetter"/>
       <w:lvlText w:val="%2."/>
@@ -4940,7 +5732,7 @@
         <w:ind w:left="1560" w:hanging="360"/>
       </w:pPr>
     </w:lvl>
-    <w:lvl w:ilvl="2" w:tplc="0809001B" w:tentative="1">
+    <w:lvl w:ilvl="2" w:tplc="0809001B">
       <w:start w:val="1"/>
       <w:numFmt w:val="lowerRoman"/>
       <w:lvlText w:val="%3."/>
@@ -5005,6 +5797,184 @@
     </w:lvl>
   </w:abstractNum>
   <w:abstractNum w:abstractNumId="4" w15:restartNumberingAfterBreak="0">
+    <w:nsid w:val="36B632F5"/>
+    <w:multiLevelType w:val="hybridMultilevel"/>
+    <w:tmpl w:val="CD9A2CCA"/>
+    <w:lvl w:ilvl="0" w:tplc="0809000F">
+      <w:start w:val="1"/>
+      <w:numFmt w:val="decimal"/>
+      <w:lvlText w:val="%1."/>
+      <w:lvlJc w:val="left"/>
+      <w:pPr>
+        <w:ind w:left="720" w:hanging="360"/>
+      </w:pPr>
+      <w:rPr>
+        <w:rFonts w:hint="default"/>
+      </w:rPr>
+    </w:lvl>
+    <w:lvl w:ilvl="1" w:tplc="08090019" w:tentative="1">
+      <w:start w:val="1"/>
+      <w:numFmt w:val="lowerLetter"/>
+      <w:lvlText w:val="%2."/>
+      <w:lvlJc w:val="left"/>
+      <w:pPr>
+        <w:ind w:left="1440" w:hanging="360"/>
+      </w:pPr>
+    </w:lvl>
+    <w:lvl w:ilvl="2" w:tplc="0809001B" w:tentative="1">
+      <w:start w:val="1"/>
+      <w:numFmt w:val="lowerRoman"/>
+      <w:lvlText w:val="%3."/>
+      <w:lvlJc w:val="right"/>
+      <w:pPr>
+        <w:ind w:left="2160" w:hanging="180"/>
+      </w:pPr>
+    </w:lvl>
+    <w:lvl w:ilvl="3" w:tplc="0809000F" w:tentative="1">
+      <w:start w:val="1"/>
+      <w:numFmt w:val="decimal"/>
+      <w:lvlText w:val="%4."/>
+      <w:lvlJc w:val="left"/>
+      <w:pPr>
+        <w:ind w:left="2880" w:hanging="360"/>
+      </w:pPr>
+    </w:lvl>
+    <w:lvl w:ilvl="4" w:tplc="08090019" w:tentative="1">
+      <w:start w:val="1"/>
+      <w:numFmt w:val="lowerLetter"/>
+      <w:lvlText w:val="%5."/>
+      <w:lvlJc w:val="left"/>
+      <w:pPr>
+        <w:ind w:left="3600" w:hanging="360"/>
+      </w:pPr>
+    </w:lvl>
+    <w:lvl w:ilvl="5" w:tplc="0809001B" w:tentative="1">
+      <w:start w:val="1"/>
+      <w:numFmt w:val="lowerRoman"/>
+      <w:lvlText w:val="%6."/>
+      <w:lvlJc w:val="right"/>
+      <w:pPr>
+        <w:ind w:left="4320" w:hanging="180"/>
+      </w:pPr>
+    </w:lvl>
+    <w:lvl w:ilvl="6" w:tplc="0809000F" w:tentative="1">
+      <w:start w:val="1"/>
+      <w:numFmt w:val="decimal"/>
+      <w:lvlText w:val="%7."/>
+      <w:lvlJc w:val="left"/>
+      <w:pPr>
+        <w:ind w:left="5040" w:hanging="360"/>
+      </w:pPr>
+    </w:lvl>
+    <w:lvl w:ilvl="7" w:tplc="08090019" w:tentative="1">
+      <w:start w:val="1"/>
+      <w:numFmt w:val="lowerLetter"/>
+      <w:lvlText w:val="%8."/>
+      <w:lvlJc w:val="left"/>
+      <w:pPr>
+        <w:ind w:left="5760" w:hanging="360"/>
+      </w:pPr>
+    </w:lvl>
+    <w:lvl w:ilvl="8" w:tplc="0809001B" w:tentative="1">
+      <w:start w:val="1"/>
+      <w:numFmt w:val="lowerRoman"/>
+      <w:lvlText w:val="%9."/>
+      <w:lvlJc w:val="right"/>
+      <w:pPr>
+        <w:ind w:left="6480" w:hanging="180"/>
+      </w:pPr>
+    </w:lvl>
+  </w:abstractNum>
+  <w:abstractNum w:abstractNumId="5" w15:restartNumberingAfterBreak="0">
+    <w:nsid w:val="374E6D90"/>
+    <w:multiLevelType w:val="hybridMultilevel"/>
+    <w:tmpl w:val="E858F79A"/>
+    <w:lvl w:ilvl="0" w:tplc="2FFC5A92">
+      <w:start w:val="1"/>
+      <w:numFmt w:val="lowerLetter"/>
+      <w:lvlText w:val="%1."/>
+      <w:lvlJc w:val="left"/>
+      <w:pPr>
+        <w:ind w:left="1080" w:hanging="360"/>
+      </w:pPr>
+      <w:rPr>
+        <w:rFonts w:hint="default"/>
+      </w:rPr>
+    </w:lvl>
+    <w:lvl w:ilvl="1" w:tplc="08090019" w:tentative="1">
+      <w:start w:val="1"/>
+      <w:numFmt w:val="lowerLetter"/>
+      <w:lvlText w:val="%2."/>
+      <w:lvlJc w:val="left"/>
+      <w:pPr>
+        <w:ind w:left="1800" w:hanging="360"/>
+      </w:pPr>
+    </w:lvl>
+    <w:lvl w:ilvl="2" w:tplc="0809001B" w:tentative="1">
+      <w:start w:val="1"/>
+      <w:numFmt w:val="lowerRoman"/>
+      <w:lvlText w:val="%3."/>
+      <w:lvlJc w:val="right"/>
+      <w:pPr>
+        <w:ind w:left="2520" w:hanging="180"/>
+      </w:pPr>
+    </w:lvl>
+    <w:lvl w:ilvl="3" w:tplc="0809000F" w:tentative="1">
+      <w:start w:val="1"/>
+      <w:numFmt w:val="decimal"/>
+      <w:lvlText w:val="%4."/>
+      <w:lvlJc w:val="left"/>
+      <w:pPr>
+        <w:ind w:left="3240" w:hanging="360"/>
+      </w:pPr>
+    </w:lvl>
+    <w:lvl w:ilvl="4" w:tplc="08090019" w:tentative="1">
+      <w:start w:val="1"/>
+      <w:numFmt w:val="lowerLetter"/>
+      <w:lvlText w:val="%5."/>
+      <w:lvlJc w:val="left"/>
+      <w:pPr>
+        <w:ind w:left="3960" w:hanging="360"/>
+      </w:pPr>
+    </w:lvl>
+    <w:lvl w:ilvl="5" w:tplc="0809001B" w:tentative="1">
+      <w:start w:val="1"/>
+      <w:numFmt w:val="lowerRoman"/>
+      <w:lvlText w:val="%6."/>
+      <w:lvlJc w:val="right"/>
+      <w:pPr>
+        <w:ind w:left="4680" w:hanging="180"/>
+      </w:pPr>
+    </w:lvl>
+    <w:lvl w:ilvl="6" w:tplc="0809000F" w:tentative="1">
+      <w:start w:val="1"/>
+      <w:numFmt w:val="decimal"/>
+      <w:lvlText w:val="%7."/>
+      <w:lvlJc w:val="left"/>
+      <w:pPr>
+        <w:ind w:left="5400" w:hanging="360"/>
+      </w:pPr>
+    </w:lvl>
+    <w:lvl w:ilvl="7" w:tplc="08090019" w:tentative="1">
+      <w:start w:val="1"/>
+      <w:numFmt w:val="lowerLetter"/>
+      <w:lvlText w:val="%8."/>
+      <w:lvlJc w:val="left"/>
+      <w:pPr>
+        <w:ind w:left="6120" w:hanging="360"/>
+      </w:pPr>
+    </w:lvl>
+    <w:lvl w:ilvl="8" w:tplc="0809001B" w:tentative="1">
+      <w:start w:val="1"/>
+      <w:numFmt w:val="lowerRoman"/>
+      <w:lvlText w:val="%9."/>
+      <w:lvlJc w:val="right"/>
+      <w:pPr>
+        <w:ind w:left="6840" w:hanging="180"/>
+      </w:pPr>
+    </w:lvl>
+  </w:abstractNum>
+  <w:abstractNum w:abstractNumId="6" w15:restartNumberingAfterBreak="0">
     <w:nsid w:val="39900E27"/>
     <w:multiLevelType w:val="hybridMultilevel"/>
     <w:tmpl w:val="72C0D128"/>
@@ -5093,7 +6063,7 @@
       </w:pPr>
     </w:lvl>
   </w:abstractNum>
-  <w:abstractNum w:abstractNumId="5" w15:restartNumberingAfterBreak="0">
+  <w:abstractNum w:abstractNumId="7" w15:restartNumberingAfterBreak="0">
     <w:nsid w:val="39953F9A"/>
     <w:multiLevelType w:val="hybridMultilevel"/>
     <w:tmpl w:val="B404A86C"/>
@@ -5182,7 +6152,7 @@
       </w:pPr>
     </w:lvl>
   </w:abstractNum>
-  <w:abstractNum w:abstractNumId="6" w15:restartNumberingAfterBreak="0">
+  <w:abstractNum w:abstractNumId="8" w15:restartNumberingAfterBreak="0">
     <w:nsid w:val="3C6F3A52"/>
     <w:multiLevelType w:val="hybridMultilevel"/>
     <w:tmpl w:val="63D0A654"/>
@@ -5271,7 +6241,96 @@
       </w:pPr>
     </w:lvl>
   </w:abstractNum>
-  <w:abstractNum w:abstractNumId="7" w15:restartNumberingAfterBreak="0">
+  <w:abstractNum w:abstractNumId="9" w15:restartNumberingAfterBreak="0">
+    <w:nsid w:val="481C2614"/>
+    <w:multiLevelType w:val="hybridMultilevel"/>
+    <w:tmpl w:val="686C7A12"/>
+    <w:lvl w:ilvl="0" w:tplc="70FE54B8">
+      <w:start w:val="1"/>
+      <w:numFmt w:val="decimal"/>
+      <w:lvlText w:val="%1."/>
+      <w:lvlJc w:val="left"/>
+      <w:pPr>
+        <w:ind w:left="1080" w:hanging="360"/>
+      </w:pPr>
+      <w:rPr>
+        <w:rFonts w:hint="default"/>
+      </w:rPr>
+    </w:lvl>
+    <w:lvl w:ilvl="1" w:tplc="08090019" w:tentative="1">
+      <w:start w:val="1"/>
+      <w:numFmt w:val="lowerLetter"/>
+      <w:lvlText w:val="%2."/>
+      <w:lvlJc w:val="left"/>
+      <w:pPr>
+        <w:ind w:left="1800" w:hanging="360"/>
+      </w:pPr>
+    </w:lvl>
+    <w:lvl w:ilvl="2" w:tplc="0809001B" w:tentative="1">
+      <w:start w:val="1"/>
+      <w:numFmt w:val="lowerRoman"/>
+      <w:lvlText w:val="%3."/>
+      <w:lvlJc w:val="right"/>
+      <w:pPr>
+        <w:ind w:left="2520" w:hanging="180"/>
+      </w:pPr>
+    </w:lvl>
+    <w:lvl w:ilvl="3" w:tplc="0809000F" w:tentative="1">
+      <w:start w:val="1"/>
+      <w:numFmt w:val="decimal"/>
+      <w:lvlText w:val="%4."/>
+      <w:lvlJc w:val="left"/>
+      <w:pPr>
+        <w:ind w:left="3240" w:hanging="360"/>
+      </w:pPr>
+    </w:lvl>
+    <w:lvl w:ilvl="4" w:tplc="08090019" w:tentative="1">
+      <w:start w:val="1"/>
+      <w:numFmt w:val="lowerLetter"/>
+      <w:lvlText w:val="%5."/>
+      <w:lvlJc w:val="left"/>
+      <w:pPr>
+        <w:ind w:left="3960" w:hanging="360"/>
+      </w:pPr>
+    </w:lvl>
+    <w:lvl w:ilvl="5" w:tplc="0809001B" w:tentative="1">
+      <w:start w:val="1"/>
+      <w:numFmt w:val="lowerRoman"/>
+      <w:lvlText w:val="%6."/>
+      <w:lvlJc w:val="right"/>
+      <w:pPr>
+        <w:ind w:left="4680" w:hanging="180"/>
+      </w:pPr>
+    </w:lvl>
+    <w:lvl w:ilvl="6" w:tplc="0809000F" w:tentative="1">
+      <w:start w:val="1"/>
+      <w:numFmt w:val="decimal"/>
+      <w:lvlText w:val="%7."/>
+      <w:lvlJc w:val="left"/>
+      <w:pPr>
+        <w:ind w:left="5400" w:hanging="360"/>
+      </w:pPr>
+    </w:lvl>
+    <w:lvl w:ilvl="7" w:tplc="08090019" w:tentative="1">
+      <w:start w:val="1"/>
+      <w:numFmt w:val="lowerLetter"/>
+      <w:lvlText w:val="%8."/>
+      <w:lvlJc w:val="left"/>
+      <w:pPr>
+        <w:ind w:left="6120" w:hanging="360"/>
+      </w:pPr>
+    </w:lvl>
+    <w:lvl w:ilvl="8" w:tplc="0809001B" w:tentative="1">
+      <w:start w:val="1"/>
+      <w:numFmt w:val="lowerRoman"/>
+      <w:lvlText w:val="%9."/>
+      <w:lvlJc w:val="right"/>
+      <w:pPr>
+        <w:ind w:left="6840" w:hanging="180"/>
+      </w:pPr>
+    </w:lvl>
+  </w:abstractNum>
+  <w:abstractNum w:abstractNumId="10" w15:restartNumberingAfterBreak="0">
     <w:nsid w:val="4F401BEA"/>
     <w:multiLevelType w:val="hybridMultilevel"/>
     <w:tmpl w:val="4D449DB8"/>
@@ -5360,7 +6419,7 @@
       </w:pPr>
     </w:lvl>
   </w:abstractNum>
-  <w:abstractNum w:abstractNumId="8" w15:restartNumberingAfterBreak="0">
+  <w:abstractNum w:abstractNumId="11" w15:restartNumberingAfterBreak="0">
     <w:nsid w:val="610A054E"/>
     <w:multiLevelType w:val="hybridMultilevel"/>
     <w:tmpl w:val="4EAA6000"/>
@@ -5449,7 +6508,7 @@
       </w:pPr>
     </w:lvl>
   </w:abstractNum>
-  <w:abstractNum w:abstractNumId="9" w15:restartNumberingAfterBreak="0">
+  <w:abstractNum w:abstractNumId="12" w15:restartNumberingAfterBreak="0">
     <w:nsid w:val="650A7AFE"/>
     <w:multiLevelType w:val="hybridMultilevel"/>
     <w:tmpl w:val="29889C62"/>
@@ -5539,40 +6598,49 @@
     </w:lvl>
   </w:abstractNum>
   <w:num w:numId="1" w16cid:durableId="1469318733">
-    <w:abstractNumId w:val="5"/>
+    <w:abstractNumId w:val="7"/>
   </w:num>
   <w:num w:numId="2" w16cid:durableId="709113399">
-    <w:abstractNumId w:val="9"/>
+    <w:abstractNumId w:val="12"/>
   </w:num>
   <w:num w:numId="3" w16cid:durableId="436602814">
     <w:abstractNumId w:val="1"/>
   </w:num>
   <w:num w:numId="4" w16cid:durableId="1429933158">
-    <w:abstractNumId w:val="8"/>
+    <w:abstractNumId w:val="11"/>
   </w:num>
   <w:num w:numId="5" w16cid:durableId="2032947084">
     <w:abstractNumId w:val="0"/>
   </w:num>
   <w:num w:numId="6" w16cid:durableId="1699889826">
-    <w:abstractNumId w:val="7"/>
+    <w:abstractNumId w:val="10"/>
   </w:num>
   <w:num w:numId="7" w16cid:durableId="1382243835">
     <w:abstractNumId w:val="2"/>
   </w:num>
   <w:num w:numId="8" w16cid:durableId="1255435342">
-    <w:abstractNumId w:val="6"/>
+    <w:abstractNumId w:val="8"/>
   </w:num>
   <w:num w:numId="9" w16cid:durableId="850488719">
     <w:abstractNumId w:val="3"/>
   </w:num>
   <w:num w:numId="10" w16cid:durableId="1325275668">
+    <w:abstractNumId w:val="6"/>
+  </w:num>
+  <w:num w:numId="11" w16cid:durableId="1784156503">
     <w:abstractNumId w:val="4"/>
+  </w:num>
+  <w:num w:numId="12" w16cid:durableId="1992174221">
+    <w:abstractNumId w:val="5"/>
+  </w:num>
+  <w:num w:numId="13" w16cid:durableId="1073816432">
+    <w:abstractNumId w:val="9"/>
   </w:num>
 </w:numbering>
 </file>
 
 <file path=word/styles.xml><?xml version="1.0" encoding="utf-8"?>
-<w:styles xmlns:mc="http://schemas.openxmlformats.org/markup-compatibility/2006" xmlns:r="http://schemas.openxmlformats.org/officeDocument/2006/relationships" xmlns:w="http://schemas.openxmlformats.org/wordprocessingml/2006/main" xmlns:w14="http://schemas.microsoft.com/office/word/2010/wordml" xmlns:w15="http://schemas.microsoft.com/office/word/2012/wordml" xmlns:w16cex="http://schemas.microsoft.com/office/word/2018/wordml/cex" xmlns:w16cid="http://schemas.microsoft.com/office/word/2016/wordml/cid" xmlns:w16="http://schemas.microsoft.com/office/word/2018/wordml" xmlns:w16du="http://schemas.microsoft.com/office/word/2023/wordml/word16du" xmlns:w16sdtdh="http://schemas.microsoft.com/office/word/2020/wordml/sdtdatahash" xmlns:w16se="http://schemas.microsoft.com/office/word/2015/wordml/symex" mc:Ignorable="w14 w15 w16se w16cid w16 w16cex w16sdtdh w16du">
+<w:styles xmlns:mc="http://schemas.openxmlformats.org/markup-compatibility/2006" xmlns:r="http://schemas.openxmlformats.org/officeDocument/2006/relationships" xmlns:w="http://schemas.openxmlformats.org/wordprocessingml/2006/main" xmlns:w14="http://schemas.microsoft.com/office/word/2010/wordml" xmlns:w15="http://schemas.microsoft.com/office/word/2012/wordml" xmlns:w16cex="http://schemas.microsoft.com/office/word/2018/wordml/cex" xmlns:w16cid="http://schemas.microsoft.com/office/word/2016/wordml/cid" xmlns:w16="http://schemas.microsoft.com/office/word/2018/wordml" xmlns:w16du="http://schemas.microsoft.com/office/word/2023/wordml/word16du" xmlns:w16sdtdh="http://schemas.microsoft.com/office/word/2020/wordml/sdtdatahash" xmlns:w16sdtfl="http://schemas.microsoft.com/office/word/2024/wordml/sdtformatlock" xmlns:w16se="http://schemas.microsoft.com/office/word/2015/wordml/symex" mc:Ignorable="w14 w15 w16se w16cid w16 w16cex w16sdtdh w16sdtfl w16du">
   <w:docDefaults>
     <w:rPrDefault>
       <w:rPr>
@@ -6174,6 +7242,7 @@
   <w:style w:type="character" w:default="1" w:styleId="DefaultParagraphFont">
     <w:name w:val="Default Paragraph Font"/>
     <w:uiPriority w:val="1"/>
+    <w:semiHidden/>
     <w:unhideWhenUsed/>
   </w:style>
   <w:style w:type="table" w:default="1" w:styleId="TableNormal">

</xml_diff>

<commit_message>
Adding Selenium Notes -26 dec 24
</commit_message>
<xml_diff>
--- a/SA2410010_SeleniumAutomation/Session_Notes/SeleniumSessionNotes.docx
+++ b/SA2410010_SeleniumAutomation/Session_Notes/SeleniumSessionNotes.docx
@@ -2865,6 +2865,161 @@
     </w:p>
     <w:p>
       <w:pPr>
+        <w:pStyle w:val="ListParagraph"/>
+        <w:numPr>
+          <w:ilvl w:val="0"/>
+          <w:numId w:val="7"/>
+        </w:numPr>
+        <w:rPr>
+          <w:rFonts w:ascii="Calibri" w:hAnsi="Calibri" w:cs="Calibri"/>
+        </w:rPr>
+      </w:pPr>
+      <w:proofErr w:type="spellStart"/>
+      <w:r>
+        <w:rPr>
+          <w:rFonts w:ascii="Calibri" w:hAnsi="Calibri" w:cs="Calibri"/>
+        </w:rPr>
+        <w:t>findElement</w:t>
+      </w:r>
+      <w:proofErr w:type="spellEnd"/>
+      <w:r>
+        <w:rPr>
+          <w:rFonts w:ascii="Calibri" w:hAnsi="Calibri" w:cs="Calibri"/>
+        </w:rPr>
+        <w:t xml:space="preserve">(): Reads the single </w:t>
+      </w:r>
+      <w:proofErr w:type="spellStart"/>
+      <w:r>
+        <w:rPr>
+          <w:rFonts w:ascii="Calibri" w:hAnsi="Calibri" w:cs="Calibri"/>
+        </w:rPr>
+        <w:t>WebElement</w:t>
+      </w:r>
+      <w:proofErr w:type="spellEnd"/>
+      <w:r>
+        <w:rPr>
+          <w:rFonts w:ascii="Calibri" w:hAnsi="Calibri" w:cs="Calibri"/>
+        </w:rPr>
+        <w:t>/Control or object on page</w:t>
+      </w:r>
+    </w:p>
+    <w:p>
+      <w:pPr>
+        <w:pStyle w:val="ListParagraph"/>
+        <w:ind w:left="1080"/>
+        <w:rPr>
+          <w:rFonts w:ascii="Calibri" w:hAnsi="Calibri" w:cs="Calibri"/>
+        </w:rPr>
+      </w:pPr>
+      <w:r>
+        <w:rPr>
+          <w:rFonts w:ascii="Calibri" w:hAnsi="Calibri" w:cs="Calibri"/>
+        </w:rPr>
+        <w:t xml:space="preserve">using any one </w:t>
+      </w:r>
+      <w:proofErr w:type="spellStart"/>
+      <w:r>
+        <w:rPr>
+          <w:rFonts w:ascii="Calibri" w:hAnsi="Calibri" w:cs="Calibri"/>
+        </w:rPr>
+        <w:t>locator</w:t>
+      </w:r>
+      <w:r>
+        <w:rPr>
+          <w:rFonts w:ascii="Calibri" w:hAnsi="Calibri" w:cs="Calibri"/>
+        </w:rPr>
+        <w:t>.Always</w:t>
+      </w:r>
+      <w:proofErr w:type="spellEnd"/>
+      <w:r>
+        <w:rPr>
+          <w:rFonts w:ascii="Calibri" w:hAnsi="Calibri" w:cs="Calibri"/>
+        </w:rPr>
+        <w:t xml:space="preserve"> locate first </w:t>
+      </w:r>
+      <w:proofErr w:type="spellStart"/>
+      <w:r>
+        <w:rPr>
+          <w:rFonts w:ascii="Calibri" w:hAnsi="Calibri" w:cs="Calibri"/>
+        </w:rPr>
+        <w:t>occurance</w:t>
+      </w:r>
+      <w:proofErr w:type="spellEnd"/>
+      <w:r>
+        <w:rPr>
+          <w:rFonts w:ascii="Calibri" w:hAnsi="Calibri" w:cs="Calibri"/>
+        </w:rPr>
+        <w:t xml:space="preserve"> ( </w:t>
+      </w:r>
+      <w:proofErr w:type="spellStart"/>
+      <w:r>
+        <w:rPr>
+          <w:rFonts w:ascii="Calibri" w:hAnsi="Calibri" w:cs="Calibri"/>
+        </w:rPr>
+        <w:t>webElement</w:t>
+      </w:r>
+      <w:proofErr w:type="spellEnd"/>
+      <w:r>
+        <w:rPr>
+          <w:rFonts w:ascii="Calibri" w:hAnsi="Calibri" w:cs="Calibri"/>
+        </w:rPr>
+        <w:t>).</w:t>
+      </w:r>
+    </w:p>
+    <w:p>
+      <w:pPr>
+        <w:pStyle w:val="ListParagraph"/>
+        <w:numPr>
+          <w:ilvl w:val="0"/>
+          <w:numId w:val="7"/>
+        </w:numPr>
+        <w:rPr>
+          <w:rFonts w:ascii="Calibri" w:hAnsi="Calibri" w:cs="Calibri"/>
+        </w:rPr>
+      </w:pPr>
+      <w:proofErr w:type="spellStart"/>
+      <w:r>
+        <w:rPr>
+          <w:rFonts w:ascii="Calibri" w:hAnsi="Calibri" w:cs="Calibri"/>
+        </w:rPr>
+        <w:t>findElements</w:t>
+      </w:r>
+      <w:proofErr w:type="spellEnd"/>
+      <w:r>
+        <w:rPr>
+          <w:rFonts w:ascii="Calibri" w:hAnsi="Calibri" w:cs="Calibri"/>
+        </w:rPr>
+        <w:t>():</w:t>
+      </w:r>
+      <w:r>
+        <w:rPr>
+          <w:rFonts w:ascii="Calibri" w:hAnsi="Calibri" w:cs="Calibri"/>
+        </w:rPr>
+        <w:t xml:space="preserve"> Used to read multiple elements on the page </w:t>
+      </w:r>
+      <w:r>
+        <w:rPr>
+          <w:rFonts w:ascii="Calibri" w:hAnsi="Calibri" w:cs="Calibri"/>
+        </w:rPr>
+        <w:t>(List&lt;</w:t>
+      </w:r>
+      <w:proofErr w:type="spellStart"/>
+      <w:r>
+        <w:rPr>
+          <w:rFonts w:ascii="Calibri" w:hAnsi="Calibri" w:cs="Calibri"/>
+        </w:rPr>
+        <w:t>WebElement</w:t>
+      </w:r>
+      <w:proofErr w:type="spellEnd"/>
+      <w:r>
+        <w:rPr>
+          <w:rFonts w:ascii="Calibri" w:hAnsi="Calibri" w:cs="Calibri"/>
+        </w:rPr>
+        <w:t>&gt;)</w:t>
+      </w:r>
+    </w:p>
+    <w:p>
+      <w:pPr>
         <w:rPr>
           <w:rFonts w:ascii="Calibri" w:hAnsi="Calibri" w:cs="Calibri"/>
         </w:rPr>
@@ -2951,6 +3106,190 @@
     </w:p>
     <w:p>
       <w:pPr>
+        <w:pStyle w:val="ListParagraph"/>
+        <w:numPr>
+          <w:ilvl w:val="0"/>
+          <w:numId w:val="9"/>
+        </w:numPr>
+        <w:rPr>
+          <w:rFonts w:ascii="Calibri" w:hAnsi="Calibri" w:cs="Calibri"/>
+        </w:rPr>
+      </w:pPr>
+      <w:r>
+        <w:rPr>
+          <w:rFonts w:ascii="Calibri" w:hAnsi="Calibri" w:cs="Calibri"/>
+        </w:rPr>
+        <w:t xml:space="preserve"> Methods</w:t>
+      </w:r>
+    </w:p>
+    <w:p>
+      <w:pPr>
+        <w:pStyle w:val="ListParagraph"/>
+        <w:numPr>
+          <w:ilvl w:val="1"/>
+          <w:numId w:val="9"/>
+        </w:numPr>
+        <w:rPr>
+          <w:rFonts w:ascii="Calibri" w:hAnsi="Calibri" w:cs="Calibri"/>
+        </w:rPr>
+      </w:pPr>
+      <w:proofErr w:type="spellStart"/>
+      <w:r>
+        <w:rPr>
+          <w:rFonts w:ascii="Calibri" w:hAnsi="Calibri" w:cs="Calibri"/>
+        </w:rPr>
+        <w:t>sendKeys</w:t>
+      </w:r>
+      <w:proofErr w:type="spellEnd"/>
+      <w:r>
+        <w:rPr>
+          <w:rFonts w:ascii="Calibri" w:hAnsi="Calibri" w:cs="Calibri"/>
+        </w:rPr>
+        <w:t>()</w:t>
+      </w:r>
+    </w:p>
+    <w:p>
+      <w:pPr>
+        <w:pStyle w:val="ListParagraph"/>
+        <w:numPr>
+          <w:ilvl w:val="1"/>
+          <w:numId w:val="9"/>
+        </w:numPr>
+        <w:rPr>
+          <w:rFonts w:ascii="Calibri" w:hAnsi="Calibri" w:cs="Calibri"/>
+        </w:rPr>
+      </w:pPr>
+      <w:r>
+        <w:rPr>
+          <w:rFonts w:ascii="Calibri" w:hAnsi="Calibri" w:cs="Calibri"/>
+        </w:rPr>
+        <w:t>Click()</w:t>
+      </w:r>
+    </w:p>
+    <w:p>
+      <w:pPr>
+        <w:pStyle w:val="ListParagraph"/>
+        <w:numPr>
+          <w:ilvl w:val="1"/>
+          <w:numId w:val="9"/>
+        </w:numPr>
+        <w:rPr>
+          <w:rFonts w:ascii="Calibri" w:hAnsi="Calibri" w:cs="Calibri"/>
+        </w:rPr>
+      </w:pPr>
+      <w:proofErr w:type="spellStart"/>
+      <w:r>
+        <w:rPr>
+          <w:rFonts w:ascii="Calibri" w:hAnsi="Calibri" w:cs="Calibri"/>
+        </w:rPr>
+        <w:t>getText</w:t>
+      </w:r>
+      <w:proofErr w:type="spellEnd"/>
+      <w:r>
+        <w:rPr>
+          <w:rFonts w:ascii="Calibri" w:hAnsi="Calibri" w:cs="Calibri"/>
+        </w:rPr>
+        <w:t>() : Used to read the text on the element (String);</w:t>
+      </w:r>
+    </w:p>
+    <w:p>
+      <w:pPr>
+        <w:pStyle w:val="ListParagraph"/>
+        <w:numPr>
+          <w:ilvl w:val="1"/>
+          <w:numId w:val="9"/>
+        </w:numPr>
+        <w:rPr>
+          <w:rFonts w:ascii="Calibri" w:hAnsi="Calibri" w:cs="Calibri"/>
+        </w:rPr>
+      </w:pPr>
+      <w:proofErr w:type="spellStart"/>
+      <w:r>
+        <w:rPr>
+          <w:rFonts w:ascii="Calibri" w:hAnsi="Calibri" w:cs="Calibri"/>
+        </w:rPr>
+        <w:t>isSelected</w:t>
+      </w:r>
+      <w:proofErr w:type="spellEnd"/>
+      <w:r>
+        <w:rPr>
+          <w:rFonts w:ascii="Calibri" w:hAnsi="Calibri" w:cs="Calibri"/>
+        </w:rPr>
+        <w:t>():Check Whether the control (Checkbox/Radio</w:t>
+      </w:r>
+      <w:r>
+        <w:rPr>
+          <w:rFonts w:ascii="Calibri" w:hAnsi="Calibri" w:cs="Calibri"/>
+        </w:rPr>
+        <w:t xml:space="preserve"> button) is selected or not ( Boolean – true/false)</w:t>
+      </w:r>
+    </w:p>
+    <w:p>
+      <w:pPr>
+        <w:pStyle w:val="ListParagraph"/>
+        <w:numPr>
+          <w:ilvl w:val="1"/>
+          <w:numId w:val="9"/>
+        </w:numPr>
+        <w:rPr>
+          <w:rFonts w:ascii="Calibri" w:hAnsi="Calibri" w:cs="Calibri"/>
+        </w:rPr>
+      </w:pPr>
+      <w:proofErr w:type="spellStart"/>
+      <w:r>
+        <w:rPr>
+          <w:rFonts w:ascii="Calibri" w:hAnsi="Calibri" w:cs="Calibri"/>
+        </w:rPr>
+        <w:t>isEnabled</w:t>
+      </w:r>
+      <w:proofErr w:type="spellEnd"/>
+      <w:r>
+        <w:rPr>
+          <w:rFonts w:ascii="Calibri" w:hAnsi="Calibri" w:cs="Calibri"/>
+        </w:rPr>
+        <w:t>() : check Whether the element is enabled or disabled on any element ( Boolean – true/false)</w:t>
+      </w:r>
+    </w:p>
+    <w:p>
+      <w:pPr>
+        <w:pStyle w:val="ListParagraph"/>
+        <w:numPr>
+          <w:ilvl w:val="1"/>
+          <w:numId w:val="9"/>
+        </w:numPr>
+        <w:rPr>
+          <w:rFonts w:ascii="Calibri" w:hAnsi="Calibri" w:cs="Calibri"/>
+        </w:rPr>
+      </w:pPr>
+      <w:proofErr w:type="spellStart"/>
+      <w:r>
+        <w:rPr>
+          <w:rFonts w:ascii="Calibri" w:hAnsi="Calibri" w:cs="Calibri"/>
+        </w:rPr>
+        <w:t>isDisplayed</w:t>
+      </w:r>
+      <w:proofErr w:type="spellEnd"/>
+      <w:r>
+        <w:rPr>
+          <w:rFonts w:ascii="Calibri" w:hAnsi="Calibri" w:cs="Calibri"/>
+        </w:rPr>
+        <w:t xml:space="preserve">() : Check Whether the element is visible or not </w:t>
+      </w:r>
+      <w:r>
+        <w:rPr>
+          <w:rFonts w:ascii="Calibri" w:hAnsi="Calibri" w:cs="Calibri"/>
+        </w:rPr>
+        <w:t>( Boolean – true/false)</w:t>
+      </w:r>
+      <w:r>
+        <w:rPr>
+          <w:rFonts w:ascii="Calibri" w:hAnsi="Calibri" w:cs="Calibri"/>
+        </w:rPr>
+        <w:t xml:space="preserve"> </w:t>
+      </w:r>
+    </w:p>
+    <w:p>
+      <w:pPr>
         <w:rPr>
           <w:rFonts w:ascii="Calibri" w:hAnsi="Calibri" w:cs="Calibri"/>
         </w:rPr>
@@ -3177,6 +3516,97 @@
           <w:rFonts w:ascii="Calibri" w:hAnsi="Calibri" w:cs="Calibri"/>
         </w:rPr>
       </w:pPr>
+    </w:p>
+    <w:p>
+      <w:pPr>
+        <w:pStyle w:val="ListParagraph"/>
+        <w:ind w:left="420"/>
+        <w:rPr>
+          <w:rFonts w:ascii="Calibri" w:hAnsi="Calibri" w:cs="Calibri"/>
+        </w:rPr>
+      </w:pPr>
+    </w:p>
+    <w:p>
+      <w:pPr>
+        <w:pStyle w:val="ListParagraph"/>
+        <w:ind w:left="420"/>
+        <w:rPr>
+          <w:rFonts w:ascii="Calibri" w:hAnsi="Calibri" w:cs="Calibri"/>
+        </w:rPr>
+      </w:pPr>
+    </w:p>
+    <w:p>
+      <w:pPr>
+        <w:pStyle w:val="ListParagraph"/>
+        <w:ind w:left="420"/>
+        <w:rPr>
+          <w:rFonts w:ascii="Calibri" w:hAnsi="Calibri" w:cs="Calibri"/>
+        </w:rPr>
+      </w:pPr>
+    </w:p>
+    <w:p>
+      <w:pPr>
+        <w:rPr>
+          <w:rFonts w:ascii="Calibri" w:hAnsi="Calibri" w:cs="Calibri"/>
+          <w:sz w:val="22"/>
+          <w:szCs w:val="22"/>
+        </w:rPr>
+      </w:pPr>
+    </w:p>
+    <w:p>
+      <w:pPr>
+        <w:rPr>
+          <w:rFonts w:ascii="Calibri" w:hAnsi="Calibri" w:cs="Calibri"/>
+          <w:b/>
+          <w:bCs/>
+          <w:sz w:val="22"/>
+          <w:szCs w:val="22"/>
+        </w:rPr>
+      </w:pPr>
+    </w:p>
+    <w:p>
+      <w:pPr>
+        <w:rPr>
+          <w:rFonts w:ascii="Calibri" w:hAnsi="Calibri" w:cs="Calibri"/>
+          <w:b/>
+          <w:bCs/>
+          <w:sz w:val="22"/>
+          <w:szCs w:val="22"/>
+        </w:rPr>
+      </w:pPr>
+    </w:p>
+    <w:p>
+      <w:pPr>
+        <w:rPr>
+          <w:rFonts w:ascii="Calibri" w:hAnsi="Calibri" w:cs="Calibri"/>
+          <w:b/>
+          <w:bCs/>
+          <w:sz w:val="22"/>
+          <w:szCs w:val="22"/>
+        </w:rPr>
+      </w:pPr>
+    </w:p>
+    <w:p>
+      <w:pPr>
+        <w:rPr>
+          <w:rFonts w:ascii="Calibri" w:hAnsi="Calibri" w:cs="Calibri"/>
+          <w:b/>
+          <w:bCs/>
+          <w:sz w:val="22"/>
+          <w:szCs w:val="22"/>
+        </w:rPr>
+      </w:pPr>
+    </w:p>
+    <w:p>
+      <w:pPr>
+        <w:rPr>
+          <w:rFonts w:ascii="Calibri" w:hAnsi="Calibri" w:cs="Calibri"/>
+          <w:b/>
+          <w:bCs/>
+          <w:sz w:val="22"/>
+          <w:szCs w:val="22"/>
+        </w:rPr>
+      </w:pPr>
       <w:r>
         <w:rPr>
           <w:rFonts w:ascii="Calibri" w:hAnsi="Calibri" w:cs="Calibri"/>
@@ -3185,13 +3615,13 @@
         <mc:AlternateContent>
           <mc:Choice Requires="wpg">
             <w:drawing>
-              <wp:anchor distT="0" distB="0" distL="114300" distR="114300" simplePos="0" relativeHeight="251659264" behindDoc="0" locked="0" layoutInCell="1" allowOverlap="1" wp14:anchorId="093CDE5E" wp14:editId="324FB49A">
+              <wp:anchor distT="0" distB="0" distL="114300" distR="114300" simplePos="0" relativeHeight="251659264" behindDoc="0" locked="0" layoutInCell="1" allowOverlap="1" wp14:anchorId="009B68CA" wp14:editId="650FC7E6">
                 <wp:simplePos x="0" y="0"/>
                 <wp:positionH relativeFrom="column">
-                  <wp:posOffset>-234255</wp:posOffset>
+                  <wp:posOffset>0</wp:posOffset>
                 </wp:positionH>
                 <wp:positionV relativeFrom="paragraph">
-                  <wp:posOffset>270714</wp:posOffset>
+                  <wp:posOffset>635</wp:posOffset>
                 </wp:positionV>
                 <wp:extent cx="5967610" cy="2162523"/>
                 <wp:effectExtent l="12700" t="0" r="14605" b="9525"/>
@@ -3782,7 +4212,7 @@
           </mc:Choice>
           <mc:Fallback>
             <w:pict>
-              <v:group w14:anchorId="093CDE5E" id="Group 13" o:spid="_x0000_s1026" style="position:absolute;left:0;text-align:left;margin-left:-18.45pt;margin-top:21.3pt;width:469.9pt;height:170.3pt;z-index:251659264;mso-width-relative:margin;mso-height-relative:margin" coordsize="93910,52752" o:gfxdata="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">
+              <v:group w14:anchorId="009B68CA" id="Group 13" o:spid="_x0000_s1026" style="position:absolute;margin-left:0;margin-top:.05pt;width:469.9pt;height:170.3pt;z-index:251659264;mso-width-relative:margin;mso-height-relative:margin" coordsize="93910,52752" o:gfxdata="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">
                 <v:shapetype id="_x0000_t106" coordsize="21600,21600" o:spt="106" adj="1350,25920" path="ar,7165,4345,13110,1950,7185,1080,12690,475,11732,4835,17650,1080,12690,2910,17640,2387,9757,10107,20300,2910,17640,8235,19545,7660,12382,14412,21597,8235,19545,14280,18330,12910,11080,18695,18947,14280,18330,18690,15045,14822,5862,21597,15082,18690,15045,20895,7665,15772,2592,21105,9865,20895,7665,19140,2715,14330,,19187,6595,19140,2715,14910,1170,10992,,15357,5945,14910,1170,11250,1665,6692,650,12025,7917,11250,1665,7005,2580,1912,1972,8665,11162,7005,2580,1950,7185xear,7165,4345,13110,1080,12690,2340,13080nfear475,11732,4835,17650,2910,17640,3465,17445nfear7660,12382,14412,21597,7905,18675,8235,19545nfear7660,12382,14412,21597,14280,18330,14400,17370nfear12910,11080,18695,18947,18690,15045,17070,11475nfear15772,2592,21105,9865,20175,9015,20895,7665nfear14330,,19187,6595,19200,3345,19140,2715nfear14330,,19187,6595,14910,1170,14550,1980nfear10992,,15357,5945,11250,1665,11040,2340nfear1912,1972,8665,11162,7650,3270,7005,2580nfear1912,1972,8665,11162,1950,7185,2070,7890nfem@23@37qx@35@24@23@36@34@24@23@37xem@16@33qx@31@17@16@32@30@17@16@33xem@38@29qx@27@39@38@28@26@39@38@29xe">
                   <v:formulas>
                     <v:f eqn="sum #0 0 10800"/>
@@ -4202,35 +4632,21 @@
     </w:p>
     <w:p>
       <w:pPr>
-        <w:pStyle w:val="ListParagraph"/>
-        <w:ind w:left="420"/>
-        <w:rPr>
-          <w:rFonts w:ascii="Calibri" w:hAnsi="Calibri" w:cs="Calibri"/>
-        </w:rPr>
-      </w:pPr>
-    </w:p>
-    <w:p>
-      <w:pPr>
-        <w:pStyle w:val="ListParagraph"/>
-        <w:ind w:left="420"/>
-        <w:rPr>
-          <w:rFonts w:ascii="Calibri" w:hAnsi="Calibri" w:cs="Calibri"/>
-        </w:rPr>
-      </w:pPr>
-    </w:p>
-    <w:p>
-      <w:pPr>
-        <w:pStyle w:val="ListParagraph"/>
-        <w:ind w:left="420"/>
-        <w:rPr>
-          <w:rFonts w:ascii="Calibri" w:hAnsi="Calibri" w:cs="Calibri"/>
-        </w:rPr>
-      </w:pPr>
-    </w:p>
-    <w:p>
-      <w:pPr>
-        <w:rPr>
-          <w:rFonts w:ascii="Calibri" w:hAnsi="Calibri" w:cs="Calibri"/>
+        <w:rPr>
+          <w:rFonts w:ascii="Calibri" w:hAnsi="Calibri" w:cs="Calibri"/>
+          <w:b/>
+          <w:bCs/>
+          <w:sz w:val="22"/>
+          <w:szCs w:val="22"/>
+        </w:rPr>
+      </w:pPr>
+    </w:p>
+    <w:p>
+      <w:pPr>
+        <w:rPr>
+          <w:rFonts w:ascii="Calibri" w:hAnsi="Calibri" w:cs="Calibri"/>
+          <w:b/>
+          <w:bCs/>
           <w:sz w:val="22"/>
           <w:szCs w:val="22"/>
         </w:rPr>
@@ -5331,6 +5747,14 @@
         <w:t>path</w:t>
       </w:r>
       <w:proofErr w:type="spellEnd"/>
+      <w:r>
+        <w:rPr>
+          <w:rFonts w:ascii="Calibri" w:hAnsi="Calibri" w:cs="Calibri"/>
+          <w:sz w:val="22"/>
+          <w:szCs w:val="22"/>
+        </w:rPr>
+        <w:t xml:space="preserve"> – starts with html – html/&lt;inner-tag&gt;/inner-tag</w:t>
+      </w:r>
     </w:p>
     <w:p>
       <w:pPr>
@@ -5363,6 +5787,354 @@
         <w:t>Xpath</w:t>
       </w:r>
       <w:proofErr w:type="spellEnd"/>
+      <w:r>
+        <w:rPr>
+          <w:rFonts w:ascii="Calibri" w:hAnsi="Calibri" w:cs="Calibri"/>
+          <w:sz w:val="22"/>
+          <w:szCs w:val="22"/>
+        </w:rPr>
+        <w:t xml:space="preserve"> – </w:t>
+      </w:r>
+    </w:p>
+    <w:p>
+      <w:pPr>
+        <w:pStyle w:val="ListParagraph"/>
+        <w:numPr>
+          <w:ilvl w:val="0"/>
+          <w:numId w:val="14"/>
+        </w:numPr>
+        <w:rPr>
+          <w:rFonts w:ascii="Calibri" w:hAnsi="Calibri" w:cs="Calibri"/>
+          <w:sz w:val="22"/>
+          <w:szCs w:val="22"/>
+        </w:rPr>
+      </w:pPr>
+      <w:r>
+        <w:rPr>
+          <w:rFonts w:ascii="Calibri" w:hAnsi="Calibri" w:cs="Calibri"/>
+          <w:sz w:val="22"/>
+          <w:szCs w:val="22"/>
+        </w:rPr>
+        <w:t>//</w:t>
+      </w:r>
+      <w:proofErr w:type="spellStart"/>
+      <w:r>
+        <w:rPr>
+          <w:rFonts w:ascii="Calibri" w:hAnsi="Calibri" w:cs="Calibri"/>
+          <w:sz w:val="22"/>
+          <w:szCs w:val="22"/>
+        </w:rPr>
+        <w:t>tagname</w:t>
+      </w:r>
+      <w:proofErr w:type="spellEnd"/>
+      <w:r>
+        <w:rPr>
+          <w:rFonts w:ascii="Calibri" w:hAnsi="Calibri" w:cs="Calibri"/>
+          <w:sz w:val="22"/>
+          <w:szCs w:val="22"/>
+        </w:rPr>
+        <w:t>[@attribute=’value’]/tagname</w:t>
+      </w:r>
+    </w:p>
+    <w:p>
+      <w:pPr>
+        <w:pStyle w:val="ListParagraph"/>
+        <w:numPr>
+          <w:ilvl w:val="0"/>
+          <w:numId w:val="14"/>
+        </w:numPr>
+        <w:rPr>
+          <w:rFonts w:ascii="Calibri" w:hAnsi="Calibri" w:cs="Calibri"/>
+          <w:sz w:val="22"/>
+          <w:szCs w:val="22"/>
+        </w:rPr>
+      </w:pPr>
+      <w:r>
+        <w:rPr>
+          <w:rFonts w:ascii="Calibri" w:hAnsi="Calibri" w:cs="Calibri"/>
+          <w:sz w:val="22"/>
+          <w:szCs w:val="22"/>
+        </w:rPr>
+        <w:t>//</w:t>
+      </w:r>
+      <w:proofErr w:type="spellStart"/>
+      <w:r>
+        <w:rPr>
+          <w:rFonts w:ascii="Calibri" w:hAnsi="Calibri" w:cs="Calibri"/>
+          <w:sz w:val="22"/>
+          <w:szCs w:val="22"/>
+        </w:rPr>
+        <w:t>tagname</w:t>
+      </w:r>
+      <w:proofErr w:type="spellEnd"/>
+      <w:r>
+        <w:rPr>
+          <w:rFonts w:ascii="Calibri" w:hAnsi="Calibri" w:cs="Calibri"/>
+          <w:sz w:val="22"/>
+          <w:szCs w:val="22"/>
+        </w:rPr>
+        <w:t>[@attribute=’value’]</w:t>
+      </w:r>
+    </w:p>
+    <w:p>
+      <w:pPr>
+        <w:rPr>
+          <w:rFonts w:ascii="Calibri" w:hAnsi="Calibri" w:cs="Calibri"/>
+          <w:sz w:val="22"/>
+          <w:szCs w:val="22"/>
+        </w:rPr>
+      </w:pPr>
+    </w:p>
+    <w:p>
+      <w:pPr>
+        <w:rPr>
+          <w:rFonts w:ascii="Calibri" w:hAnsi="Calibri" w:cs="Calibri"/>
+          <w:sz w:val="22"/>
+          <w:szCs w:val="22"/>
+        </w:rPr>
+      </w:pPr>
+      <w:r>
+        <w:rPr>
+          <w:rFonts w:ascii="Calibri" w:hAnsi="Calibri" w:cs="Calibri"/>
+          <w:sz w:val="22"/>
+          <w:szCs w:val="22"/>
+        </w:rPr>
+        <w:t>Handling Dropdown List</w:t>
+      </w:r>
+    </w:p>
+    <w:p>
+      <w:pPr>
+        <w:rPr>
+          <w:rFonts w:ascii="Calibri" w:hAnsi="Calibri" w:cs="Calibri"/>
+          <w:sz w:val="22"/>
+          <w:szCs w:val="22"/>
+        </w:rPr>
+      </w:pPr>
+      <w:r>
+        <w:rPr>
+          <w:rFonts w:ascii="Calibri" w:hAnsi="Calibri" w:cs="Calibri"/>
+          <w:sz w:val="22"/>
+          <w:szCs w:val="22"/>
+        </w:rPr>
+        <w:t>If the control</w:t>
+      </w:r>
+      <w:r>
+        <w:rPr>
+          <w:rFonts w:ascii="Calibri" w:hAnsi="Calibri" w:cs="Calibri"/>
+          <w:sz w:val="22"/>
+          <w:szCs w:val="22"/>
+        </w:rPr>
+        <w:t>/Element</w:t>
+      </w:r>
+      <w:r>
+        <w:rPr>
+          <w:rFonts w:ascii="Calibri" w:hAnsi="Calibri" w:cs="Calibri"/>
+          <w:sz w:val="22"/>
+          <w:szCs w:val="22"/>
+        </w:rPr>
+        <w:t xml:space="preserve"> is hav</w:t>
+      </w:r>
+      <w:r>
+        <w:rPr>
+          <w:rFonts w:ascii="Calibri" w:hAnsi="Calibri" w:cs="Calibri"/>
+          <w:sz w:val="22"/>
+          <w:szCs w:val="22"/>
+        </w:rPr>
+        <w:t>ing &lt;select&gt; tag then only it is treated as dropdown.</w:t>
+      </w:r>
+      <w:r>
+        <w:rPr>
+          <w:rFonts w:ascii="Calibri" w:hAnsi="Calibri" w:cs="Calibri"/>
+          <w:sz w:val="22"/>
+          <w:szCs w:val="22"/>
+        </w:rPr>
+        <w:t>/dropdown list.</w:t>
+      </w:r>
+    </w:p>
+    <w:p>
+      <w:pPr>
+        <w:rPr>
+          <w:rFonts w:ascii="Calibri" w:hAnsi="Calibri" w:cs="Calibri"/>
+          <w:color w:val="FF0000"/>
+          <w:sz w:val="22"/>
+          <w:szCs w:val="22"/>
+        </w:rPr>
+      </w:pPr>
+      <w:r>
+        <w:rPr>
+          <w:rFonts w:ascii="Calibri" w:hAnsi="Calibri" w:cs="Calibri"/>
+          <w:color w:val="FF0000"/>
+          <w:sz w:val="22"/>
+          <w:szCs w:val="22"/>
+        </w:rPr>
+        <w:t>Select</w:t>
+      </w:r>
+      <w:r>
+        <w:rPr>
+          <w:rFonts w:ascii="Calibri" w:hAnsi="Calibri" w:cs="Calibri"/>
+          <w:color w:val="FF0000"/>
+          <w:sz w:val="22"/>
+          <w:szCs w:val="22"/>
+        </w:rPr>
+        <w:t xml:space="preserve"> is the class used to handle dropdown list / list box</w:t>
+      </w:r>
+    </w:p>
+    <w:p>
+      <w:pPr>
+        <w:pStyle w:val="ListParagraph"/>
+        <w:numPr>
+          <w:ilvl w:val="0"/>
+          <w:numId w:val="15"/>
+        </w:numPr>
+        <w:rPr>
+          <w:rFonts w:ascii="Calibri" w:hAnsi="Calibri" w:cs="Calibri"/>
+          <w:color w:val="FF0000"/>
+          <w:sz w:val="22"/>
+          <w:szCs w:val="22"/>
+        </w:rPr>
+      </w:pPr>
+      <w:r>
+        <w:rPr>
+          <w:rFonts w:ascii="Calibri" w:hAnsi="Calibri" w:cs="Calibri"/>
+          <w:color w:val="FF0000"/>
+          <w:sz w:val="22"/>
+          <w:szCs w:val="22"/>
+        </w:rPr>
+        <w:t>Show name of the country that is selected.</w:t>
+      </w:r>
+    </w:p>
+    <w:p>
+      <w:pPr>
+        <w:pStyle w:val="ListParagraph"/>
+        <w:numPr>
+          <w:ilvl w:val="0"/>
+          <w:numId w:val="15"/>
+        </w:numPr>
+        <w:rPr>
+          <w:rFonts w:ascii="Calibri" w:hAnsi="Calibri" w:cs="Calibri"/>
+          <w:color w:val="FF0000"/>
+          <w:sz w:val="22"/>
+          <w:szCs w:val="22"/>
+        </w:rPr>
+      </w:pPr>
+      <w:r>
+        <w:rPr>
+          <w:rFonts w:ascii="Calibri" w:hAnsi="Calibri" w:cs="Calibri"/>
+          <w:color w:val="FF0000"/>
+          <w:sz w:val="22"/>
+          <w:szCs w:val="22"/>
+        </w:rPr>
+        <w:t>Show total number of countries</w:t>
+      </w:r>
+    </w:p>
+    <w:p>
+      <w:pPr>
+        <w:pStyle w:val="ListParagraph"/>
+        <w:numPr>
+          <w:ilvl w:val="0"/>
+          <w:numId w:val="15"/>
+        </w:numPr>
+        <w:rPr>
+          <w:rFonts w:ascii="Calibri" w:hAnsi="Calibri" w:cs="Calibri"/>
+          <w:color w:val="FF0000"/>
+          <w:sz w:val="22"/>
+          <w:szCs w:val="22"/>
+        </w:rPr>
+      </w:pPr>
+      <w:r>
+        <w:rPr>
+          <w:rFonts w:ascii="Calibri" w:hAnsi="Calibri" w:cs="Calibri"/>
+          <w:color w:val="FF0000"/>
+          <w:sz w:val="22"/>
+          <w:szCs w:val="22"/>
+        </w:rPr>
+        <w:t>Show list of all the countries</w:t>
+      </w:r>
+    </w:p>
+    <w:p>
+      <w:pPr>
+        <w:pStyle w:val="ListParagraph"/>
+        <w:numPr>
+          <w:ilvl w:val="0"/>
+          <w:numId w:val="15"/>
+        </w:numPr>
+        <w:rPr>
+          <w:rFonts w:ascii="Calibri" w:hAnsi="Calibri" w:cs="Calibri"/>
+          <w:color w:val="FF0000"/>
+          <w:sz w:val="22"/>
+          <w:szCs w:val="22"/>
+        </w:rPr>
+      </w:pPr>
+      <w:r>
+        <w:rPr>
+          <w:rFonts w:ascii="Calibri" w:hAnsi="Calibri" w:cs="Calibri"/>
+          <w:color w:val="FF0000"/>
+          <w:sz w:val="22"/>
+          <w:szCs w:val="22"/>
+        </w:rPr>
+        <w:t xml:space="preserve"> Select Canada from the list</w:t>
+      </w:r>
+    </w:p>
+    <w:p>
+      <w:pPr>
+        <w:pStyle w:val="ListParagraph"/>
+        <w:numPr>
+          <w:ilvl w:val="0"/>
+          <w:numId w:val="15"/>
+        </w:numPr>
+        <w:rPr>
+          <w:rFonts w:ascii="Calibri" w:hAnsi="Calibri" w:cs="Calibri"/>
+          <w:color w:val="FF0000"/>
+          <w:sz w:val="22"/>
+          <w:szCs w:val="22"/>
+        </w:rPr>
+      </w:pPr>
+      <w:r>
+        <w:rPr>
+          <w:rFonts w:ascii="Calibri" w:hAnsi="Calibri" w:cs="Calibri"/>
+          <w:color w:val="FF0000"/>
+          <w:sz w:val="22"/>
+          <w:szCs w:val="22"/>
+        </w:rPr>
+        <w:t xml:space="preserve"> Display selected country.</w:t>
+      </w:r>
+    </w:p>
+    <w:p>
+      <w:pPr>
+        <w:rPr>
+          <w:rFonts w:ascii="Calibri" w:hAnsi="Calibri" w:cs="Calibri"/>
+          <w:sz w:val="22"/>
+          <w:szCs w:val="22"/>
+        </w:rPr>
+      </w:pPr>
+      <w:r>
+        <w:rPr>
+          <w:rFonts w:ascii="Calibri" w:hAnsi="Calibri" w:cs="Calibri"/>
+          <w:sz w:val="22"/>
+          <w:szCs w:val="22"/>
+        </w:rPr>
+        <w:t xml:space="preserve">              </w:t>
+      </w:r>
+    </w:p>
+    <w:p>
+      <w:pPr>
+        <w:pStyle w:val="ListParagraph"/>
+        <w:ind w:left="1440"/>
+        <w:rPr>
+          <w:rFonts w:ascii="Calibri" w:hAnsi="Calibri" w:cs="Calibri"/>
+          <w:sz w:val="22"/>
+          <w:szCs w:val="22"/>
+        </w:rPr>
+      </w:pPr>
+    </w:p>
+    <w:p>
+      <w:pPr>
+        <w:rPr>
+          <w:rFonts w:ascii="Calibri" w:hAnsi="Calibri" w:cs="Calibri"/>
+          <w:sz w:val="22"/>
+          <w:szCs w:val="22"/>
+        </w:rPr>
+      </w:pPr>
     </w:p>
     <w:p>
       <w:pPr>
@@ -6509,9 +7281,187 @@
     </w:lvl>
   </w:abstractNum>
   <w:abstractNum w:abstractNumId="12" w15:restartNumberingAfterBreak="0">
+    <w:nsid w:val="61E611CD"/>
+    <w:multiLevelType w:val="hybridMultilevel"/>
+    <w:tmpl w:val="67D0FBB2"/>
+    <w:lvl w:ilvl="0" w:tplc="04FEEE74">
+      <w:start w:val="1"/>
+      <w:numFmt w:val="lowerLetter"/>
+      <w:lvlText w:val="%1."/>
+      <w:lvlJc w:val="left"/>
+      <w:pPr>
+        <w:ind w:left="1440" w:hanging="360"/>
+      </w:pPr>
+      <w:rPr>
+        <w:rFonts w:hint="default"/>
+      </w:rPr>
+    </w:lvl>
+    <w:lvl w:ilvl="1" w:tplc="08090019" w:tentative="1">
+      <w:start w:val="1"/>
+      <w:numFmt w:val="lowerLetter"/>
+      <w:lvlText w:val="%2."/>
+      <w:lvlJc w:val="left"/>
+      <w:pPr>
+        <w:ind w:left="2160" w:hanging="360"/>
+      </w:pPr>
+    </w:lvl>
+    <w:lvl w:ilvl="2" w:tplc="0809001B" w:tentative="1">
+      <w:start w:val="1"/>
+      <w:numFmt w:val="lowerRoman"/>
+      <w:lvlText w:val="%3."/>
+      <w:lvlJc w:val="right"/>
+      <w:pPr>
+        <w:ind w:left="2880" w:hanging="180"/>
+      </w:pPr>
+    </w:lvl>
+    <w:lvl w:ilvl="3" w:tplc="0809000F" w:tentative="1">
+      <w:start w:val="1"/>
+      <w:numFmt w:val="decimal"/>
+      <w:lvlText w:val="%4."/>
+      <w:lvlJc w:val="left"/>
+      <w:pPr>
+        <w:ind w:left="3600" w:hanging="360"/>
+      </w:pPr>
+    </w:lvl>
+    <w:lvl w:ilvl="4" w:tplc="08090019" w:tentative="1">
+      <w:start w:val="1"/>
+      <w:numFmt w:val="lowerLetter"/>
+      <w:lvlText w:val="%5."/>
+      <w:lvlJc w:val="left"/>
+      <w:pPr>
+        <w:ind w:left="4320" w:hanging="360"/>
+      </w:pPr>
+    </w:lvl>
+    <w:lvl w:ilvl="5" w:tplc="0809001B" w:tentative="1">
+      <w:start w:val="1"/>
+      <w:numFmt w:val="lowerRoman"/>
+      <w:lvlText w:val="%6."/>
+      <w:lvlJc w:val="right"/>
+      <w:pPr>
+        <w:ind w:left="5040" w:hanging="180"/>
+      </w:pPr>
+    </w:lvl>
+    <w:lvl w:ilvl="6" w:tplc="0809000F" w:tentative="1">
+      <w:start w:val="1"/>
+      <w:numFmt w:val="decimal"/>
+      <w:lvlText w:val="%7."/>
+      <w:lvlJc w:val="left"/>
+      <w:pPr>
+        <w:ind w:left="5760" w:hanging="360"/>
+      </w:pPr>
+    </w:lvl>
+    <w:lvl w:ilvl="7" w:tplc="08090019" w:tentative="1">
+      <w:start w:val="1"/>
+      <w:numFmt w:val="lowerLetter"/>
+      <w:lvlText w:val="%8."/>
+      <w:lvlJc w:val="left"/>
+      <w:pPr>
+        <w:ind w:left="6480" w:hanging="360"/>
+      </w:pPr>
+    </w:lvl>
+    <w:lvl w:ilvl="8" w:tplc="0809001B" w:tentative="1">
+      <w:start w:val="1"/>
+      <w:numFmt w:val="lowerRoman"/>
+      <w:lvlText w:val="%9."/>
+      <w:lvlJc w:val="right"/>
+      <w:pPr>
+        <w:ind w:left="7200" w:hanging="180"/>
+      </w:pPr>
+    </w:lvl>
+  </w:abstractNum>
+  <w:abstractNum w:abstractNumId="13" w15:restartNumberingAfterBreak="0">
     <w:nsid w:val="650A7AFE"/>
     <w:multiLevelType w:val="hybridMultilevel"/>
     <w:tmpl w:val="29889C62"/>
+    <w:lvl w:ilvl="0" w:tplc="0809000F">
+      <w:start w:val="1"/>
+      <w:numFmt w:val="decimal"/>
+      <w:lvlText w:val="%1."/>
+      <w:lvlJc w:val="left"/>
+      <w:pPr>
+        <w:ind w:left="720" w:hanging="360"/>
+      </w:pPr>
+      <w:rPr>
+        <w:rFonts w:hint="default"/>
+      </w:rPr>
+    </w:lvl>
+    <w:lvl w:ilvl="1" w:tplc="08090019" w:tentative="1">
+      <w:start w:val="1"/>
+      <w:numFmt w:val="lowerLetter"/>
+      <w:lvlText w:val="%2."/>
+      <w:lvlJc w:val="left"/>
+      <w:pPr>
+        <w:ind w:left="1440" w:hanging="360"/>
+      </w:pPr>
+    </w:lvl>
+    <w:lvl w:ilvl="2" w:tplc="0809001B" w:tentative="1">
+      <w:start w:val="1"/>
+      <w:numFmt w:val="lowerRoman"/>
+      <w:lvlText w:val="%3."/>
+      <w:lvlJc w:val="right"/>
+      <w:pPr>
+        <w:ind w:left="2160" w:hanging="180"/>
+      </w:pPr>
+    </w:lvl>
+    <w:lvl w:ilvl="3" w:tplc="0809000F" w:tentative="1">
+      <w:start w:val="1"/>
+      <w:numFmt w:val="decimal"/>
+      <w:lvlText w:val="%4."/>
+      <w:lvlJc w:val="left"/>
+      <w:pPr>
+        <w:ind w:left="2880" w:hanging="360"/>
+      </w:pPr>
+    </w:lvl>
+    <w:lvl w:ilvl="4" w:tplc="08090019" w:tentative="1">
+      <w:start w:val="1"/>
+      <w:numFmt w:val="lowerLetter"/>
+      <w:lvlText w:val="%5."/>
+      <w:lvlJc w:val="left"/>
+      <w:pPr>
+        <w:ind w:left="3600" w:hanging="360"/>
+      </w:pPr>
+    </w:lvl>
+    <w:lvl w:ilvl="5" w:tplc="0809001B" w:tentative="1">
+      <w:start w:val="1"/>
+      <w:numFmt w:val="lowerRoman"/>
+      <w:lvlText w:val="%6."/>
+      <w:lvlJc w:val="right"/>
+      <w:pPr>
+        <w:ind w:left="4320" w:hanging="180"/>
+      </w:pPr>
+    </w:lvl>
+    <w:lvl w:ilvl="6" w:tplc="0809000F" w:tentative="1">
+      <w:start w:val="1"/>
+      <w:numFmt w:val="decimal"/>
+      <w:lvlText w:val="%7."/>
+      <w:lvlJc w:val="left"/>
+      <w:pPr>
+        <w:ind w:left="5040" w:hanging="360"/>
+      </w:pPr>
+    </w:lvl>
+    <w:lvl w:ilvl="7" w:tplc="08090019" w:tentative="1">
+      <w:start w:val="1"/>
+      <w:numFmt w:val="lowerLetter"/>
+      <w:lvlText w:val="%8."/>
+      <w:lvlJc w:val="left"/>
+      <w:pPr>
+        <w:ind w:left="5760" w:hanging="360"/>
+      </w:pPr>
+    </w:lvl>
+    <w:lvl w:ilvl="8" w:tplc="0809001B" w:tentative="1">
+      <w:start w:val="1"/>
+      <w:numFmt w:val="lowerRoman"/>
+      <w:lvlText w:val="%9."/>
+      <w:lvlJc w:val="right"/>
+      <w:pPr>
+        <w:ind w:left="6480" w:hanging="180"/>
+      </w:pPr>
+    </w:lvl>
+  </w:abstractNum>
+  <w:abstractNum w:abstractNumId="14" w15:restartNumberingAfterBreak="0">
+    <w:nsid w:val="748E31AE"/>
+    <w:multiLevelType w:val="hybridMultilevel"/>
+    <w:tmpl w:val="365A9A84"/>
     <w:lvl w:ilvl="0" w:tplc="0809000F">
       <w:start w:val="1"/>
       <w:numFmt w:val="decimal"/>
@@ -6601,7 +7551,7 @@
     <w:abstractNumId w:val="7"/>
   </w:num>
   <w:num w:numId="2" w16cid:durableId="709113399">
-    <w:abstractNumId w:val="12"/>
+    <w:abstractNumId w:val="13"/>
   </w:num>
   <w:num w:numId="3" w16cid:durableId="436602814">
     <w:abstractNumId w:val="1"/>
@@ -6635,6 +7585,12 @@
   </w:num>
   <w:num w:numId="13" w16cid:durableId="1073816432">
     <w:abstractNumId w:val="9"/>
+  </w:num>
+  <w:num w:numId="14" w16cid:durableId="1210386188">
+    <w:abstractNumId w:val="12"/>
+  </w:num>
+  <w:num w:numId="15" w16cid:durableId="1871916945">
+    <w:abstractNumId w:val="14"/>
   </w:num>
 </w:numbering>
 </file>

</xml_diff>

<commit_message>
10 jan 25 _ 1
</commit_message>
<xml_diff>
--- a/SA2410010_SeleniumAutomation/Session_Notes/SeleniumSessionNotes.docx
+++ b/SA2410010_SeleniumAutomation/Session_Notes/SeleniumSessionNotes.docx
@@ -8987,6 +8987,532 @@
         </w:rPr>
       </w:pPr>
     </w:p>
+    <w:p>
+      <w:pPr>
+        <w:rPr>
+          <w:rFonts w:ascii="Calibri" w:hAnsi="Calibri" w:cs="Calibri"/>
+          <w:sz w:val="22"/>
+          <w:szCs w:val="22"/>
+        </w:rPr>
+      </w:pPr>
+    </w:p>
+    <w:p>
+      <w:pPr>
+        <w:rPr>
+          <w:rFonts w:ascii="Calibri" w:hAnsi="Calibri" w:cs="Calibri"/>
+          <w:sz w:val="22"/>
+          <w:szCs w:val="22"/>
+        </w:rPr>
+      </w:pPr>
+    </w:p>
+    <w:p>
+      <w:pPr>
+        <w:rPr>
+          <w:rFonts w:ascii="Calibri" w:hAnsi="Calibri" w:cs="Calibri"/>
+          <w:sz w:val="22"/>
+          <w:szCs w:val="22"/>
+        </w:rPr>
+      </w:pPr>
+      <w:r>
+        <w:rPr>
+          <w:rFonts w:ascii="Calibri" w:hAnsi="Calibri" w:cs="Calibri"/>
+          <w:sz w:val="22"/>
+          <w:szCs w:val="22"/>
+        </w:rPr>
+        <w:t>Way of writing the code and executes it</w:t>
+      </w:r>
+    </w:p>
+    <w:p>
+      <w:pPr>
+        <w:pStyle w:val="ListParagraph"/>
+        <w:numPr>
+          <w:ilvl w:val="0"/>
+          <w:numId w:val="25"/>
+        </w:numPr>
+        <w:rPr>
+          <w:rFonts w:ascii="Calibri" w:hAnsi="Calibri" w:cs="Calibri"/>
+          <w:sz w:val="22"/>
+          <w:szCs w:val="22"/>
+        </w:rPr>
+      </w:pPr>
+      <w:r>
+        <w:rPr>
+          <w:rFonts w:ascii="Calibri" w:hAnsi="Calibri" w:cs="Calibri"/>
+          <w:sz w:val="22"/>
+          <w:szCs w:val="22"/>
+        </w:rPr>
+        <w:t>Automate one testcase</w:t>
+      </w:r>
+    </w:p>
+    <w:p>
+      <w:pPr>
+        <w:pStyle w:val="ListParagraph"/>
+        <w:numPr>
+          <w:ilvl w:val="0"/>
+          <w:numId w:val="25"/>
+        </w:numPr>
+        <w:rPr>
+          <w:rFonts w:ascii="Calibri" w:hAnsi="Calibri" w:cs="Calibri"/>
+          <w:sz w:val="22"/>
+          <w:szCs w:val="22"/>
+        </w:rPr>
+      </w:pPr>
+      <w:r>
+        <w:rPr>
+          <w:rFonts w:ascii="Calibri" w:hAnsi="Calibri" w:cs="Calibri"/>
+          <w:sz w:val="22"/>
+          <w:szCs w:val="22"/>
+        </w:rPr>
+        <w:t>Create on class</w:t>
+      </w:r>
+    </w:p>
+    <w:p>
+      <w:pPr>
+        <w:pStyle w:val="ListParagraph"/>
+        <w:numPr>
+          <w:ilvl w:val="0"/>
+          <w:numId w:val="25"/>
+        </w:numPr>
+        <w:rPr>
+          <w:rFonts w:ascii="Calibri" w:hAnsi="Calibri" w:cs="Calibri"/>
+          <w:sz w:val="22"/>
+          <w:szCs w:val="22"/>
+        </w:rPr>
+      </w:pPr>
+      <w:r>
+        <w:rPr>
+          <w:rFonts w:ascii="Calibri" w:hAnsi="Calibri" w:cs="Calibri"/>
+          <w:sz w:val="22"/>
+          <w:szCs w:val="22"/>
+        </w:rPr>
+        <w:t xml:space="preserve"> And write all steps under main method.</w:t>
+      </w:r>
+    </w:p>
+    <w:p>
+      <w:pPr>
+        <w:pStyle w:val="ListParagraph"/>
+        <w:numPr>
+          <w:ilvl w:val="0"/>
+          <w:numId w:val="25"/>
+        </w:numPr>
+        <w:rPr>
+          <w:rFonts w:ascii="Calibri" w:hAnsi="Calibri" w:cs="Calibri"/>
+          <w:sz w:val="22"/>
+          <w:szCs w:val="22"/>
+        </w:rPr>
+      </w:pPr>
+      <w:r>
+        <w:rPr>
+          <w:rFonts w:ascii="Calibri" w:hAnsi="Calibri" w:cs="Calibri"/>
+          <w:sz w:val="22"/>
+          <w:szCs w:val="22"/>
+        </w:rPr>
+        <w:t>Keyword dri</w:t>
+      </w:r>
+      <w:r>
+        <w:rPr>
+          <w:rFonts w:ascii="Calibri" w:hAnsi="Calibri" w:cs="Calibri"/>
+          <w:sz w:val="22"/>
+          <w:szCs w:val="22"/>
+        </w:rPr>
+        <w:t>ven</w:t>
+      </w:r>
+      <w:r>
+        <w:rPr>
+          <w:rFonts w:ascii="Calibri" w:hAnsi="Calibri" w:cs="Calibri"/>
+          <w:sz w:val="22"/>
+          <w:szCs w:val="22"/>
+        </w:rPr>
+        <w:t>– how testcases runs with help of keywords</w:t>
+      </w:r>
+    </w:p>
+    <w:p>
+      <w:pPr>
+        <w:pStyle w:val="ListParagraph"/>
+        <w:numPr>
+          <w:ilvl w:val="0"/>
+          <w:numId w:val="25"/>
+        </w:numPr>
+        <w:rPr>
+          <w:rFonts w:ascii="Calibri" w:hAnsi="Calibri" w:cs="Calibri"/>
+          <w:sz w:val="22"/>
+          <w:szCs w:val="22"/>
+        </w:rPr>
+      </w:pPr>
+      <w:r>
+        <w:rPr>
+          <w:rFonts w:ascii="Calibri" w:hAnsi="Calibri" w:cs="Calibri"/>
+          <w:sz w:val="22"/>
+          <w:szCs w:val="22"/>
+        </w:rPr>
+        <w:t xml:space="preserve">Create properties file – </w:t>
+      </w:r>
+    </w:p>
+    <w:p>
+      <w:pPr>
+        <w:pStyle w:val="ListParagraph"/>
+        <w:numPr>
+          <w:ilvl w:val="0"/>
+          <w:numId w:val="25"/>
+        </w:numPr>
+        <w:rPr>
+          <w:rFonts w:ascii="Calibri" w:hAnsi="Calibri" w:cs="Calibri"/>
+          <w:sz w:val="22"/>
+          <w:szCs w:val="22"/>
+        </w:rPr>
+      </w:pPr>
+      <w:r>
+        <w:rPr>
+          <w:rFonts w:ascii="Calibri" w:hAnsi="Calibri" w:cs="Calibri"/>
+          <w:sz w:val="22"/>
+          <w:szCs w:val="22"/>
+        </w:rPr>
+        <w:t xml:space="preserve">Environments </w:t>
+      </w:r>
+      <w:r>
+        <w:rPr>
+          <w:rFonts w:ascii="Calibri" w:hAnsi="Calibri" w:cs="Calibri"/>
+          <w:sz w:val="22"/>
+          <w:szCs w:val="22"/>
+        </w:rPr>
+        <w:sym w:font="Wingdings" w:char="F0E0"/>
+      </w:r>
+      <w:r>
+        <w:rPr>
+          <w:rFonts w:ascii="Calibri" w:hAnsi="Calibri" w:cs="Calibri"/>
+          <w:sz w:val="22"/>
+          <w:szCs w:val="22"/>
+        </w:rPr>
+        <w:t xml:space="preserve"> Development </w:t>
+      </w:r>
+      <w:r>
+        <w:rPr>
+          <w:rFonts w:ascii="Calibri" w:hAnsi="Calibri" w:cs="Calibri"/>
+          <w:sz w:val="22"/>
+          <w:szCs w:val="22"/>
+        </w:rPr>
+        <w:sym w:font="Wingdings" w:char="F0E0"/>
+      </w:r>
+      <w:r>
+        <w:rPr>
+          <w:rFonts w:ascii="Calibri" w:hAnsi="Calibri" w:cs="Calibri"/>
+          <w:sz w:val="22"/>
+          <w:szCs w:val="22"/>
+        </w:rPr>
+        <w:t xml:space="preserve"> QA </w:t>
+      </w:r>
+      <w:r>
+        <w:rPr>
+          <w:rFonts w:ascii="Calibri" w:hAnsi="Calibri" w:cs="Calibri"/>
+          <w:sz w:val="22"/>
+          <w:szCs w:val="22"/>
+        </w:rPr>
+        <w:sym w:font="Wingdings" w:char="F0E0"/>
+      </w:r>
+      <w:r>
+        <w:rPr>
+          <w:rFonts w:ascii="Calibri" w:hAnsi="Calibri" w:cs="Calibri"/>
+          <w:sz w:val="22"/>
+          <w:szCs w:val="22"/>
+        </w:rPr>
+        <w:t xml:space="preserve"> Staging </w:t>
+      </w:r>
+      <w:r>
+        <w:rPr>
+          <w:rFonts w:ascii="Calibri" w:hAnsi="Calibri" w:cs="Calibri"/>
+          <w:sz w:val="22"/>
+          <w:szCs w:val="22"/>
+        </w:rPr>
+        <w:sym w:font="Wingdings" w:char="F0E0"/>
+      </w:r>
+      <w:r>
+        <w:rPr>
+          <w:rFonts w:ascii="Calibri" w:hAnsi="Calibri" w:cs="Calibri"/>
+          <w:sz w:val="22"/>
+          <w:szCs w:val="22"/>
+        </w:rPr>
+        <w:t xml:space="preserve"> Production </w:t>
+      </w:r>
+      <w:r>
+        <w:rPr>
+          <w:rFonts w:ascii="Calibri" w:hAnsi="Calibri" w:cs="Calibri"/>
+          <w:sz w:val="22"/>
+          <w:szCs w:val="22"/>
+        </w:rPr>
+        <w:sym w:font="Wingdings" w:char="F0E0"/>
+      </w:r>
+      <w:r>
+        <w:rPr>
+          <w:rFonts w:ascii="Calibri" w:hAnsi="Calibri" w:cs="Calibri"/>
+          <w:sz w:val="22"/>
+          <w:szCs w:val="22"/>
+        </w:rPr>
+        <w:t xml:space="preserve"> UAT</w:t>
+      </w:r>
+    </w:p>
+    <w:p>
+      <w:pPr>
+        <w:pStyle w:val="ListParagraph"/>
+        <w:numPr>
+          <w:ilvl w:val="0"/>
+          <w:numId w:val="25"/>
+        </w:numPr>
+        <w:rPr>
+          <w:rFonts w:ascii="Calibri" w:hAnsi="Calibri" w:cs="Calibri"/>
+          <w:sz w:val="22"/>
+          <w:szCs w:val="22"/>
+        </w:rPr>
+      </w:pPr>
+      <w:r>
+        <w:rPr>
+          <w:rFonts w:ascii="Calibri" w:hAnsi="Calibri" w:cs="Calibri"/>
+          <w:sz w:val="22"/>
+          <w:szCs w:val="22"/>
+        </w:rPr>
+        <w:t xml:space="preserve">Function – login </w:t>
+      </w:r>
+      <w:r>
+        <w:rPr>
+          <w:rFonts w:ascii="Calibri" w:hAnsi="Calibri" w:cs="Calibri"/>
+          <w:sz w:val="22"/>
+          <w:szCs w:val="22"/>
+        </w:rPr>
+        <w:sym w:font="Wingdings" w:char="F0E0"/>
+      </w:r>
+      <w:r>
+        <w:rPr>
+          <w:rFonts w:ascii="Calibri" w:hAnsi="Calibri" w:cs="Calibri"/>
+          <w:sz w:val="22"/>
+          <w:szCs w:val="22"/>
+        </w:rPr>
+        <w:t xml:space="preserve"> URL , credentials, locators, </w:t>
+      </w:r>
+      <w:proofErr w:type="spellStart"/>
+      <w:r>
+        <w:rPr>
+          <w:rFonts w:ascii="Calibri" w:hAnsi="Calibri" w:cs="Calibri"/>
+          <w:sz w:val="22"/>
+          <w:szCs w:val="22"/>
+        </w:rPr>
+        <w:t>testdat</w:t>
+      </w:r>
+      <w:r>
+        <w:rPr>
+          <w:rFonts w:ascii="Calibri" w:hAnsi="Calibri" w:cs="Calibri"/>
+          <w:sz w:val="22"/>
+          <w:szCs w:val="22"/>
+        </w:rPr>
+        <w:t>a</w:t>
+      </w:r>
+      <w:proofErr w:type="spellEnd"/>
+    </w:p>
+    <w:p>
+      <w:pPr>
+        <w:pStyle w:val="ListParagraph"/>
+        <w:numPr>
+          <w:ilvl w:val="0"/>
+          <w:numId w:val="25"/>
+        </w:numPr>
+        <w:rPr>
+          <w:rFonts w:ascii="Calibri" w:hAnsi="Calibri" w:cs="Calibri"/>
+          <w:sz w:val="22"/>
+          <w:szCs w:val="22"/>
+        </w:rPr>
+      </w:pPr>
+      <w:proofErr w:type="spellStart"/>
+      <w:r>
+        <w:rPr>
+          <w:rFonts w:ascii="Calibri" w:hAnsi="Calibri" w:cs="Calibri"/>
+          <w:sz w:val="22"/>
+          <w:szCs w:val="22"/>
+        </w:rPr>
+        <w:t>PageObjectModel</w:t>
+      </w:r>
+      <w:proofErr w:type="spellEnd"/>
+    </w:p>
+    <w:p>
+      <w:pPr>
+        <w:pStyle w:val="ListParagraph"/>
+        <w:numPr>
+          <w:ilvl w:val="0"/>
+          <w:numId w:val="25"/>
+        </w:numPr>
+        <w:rPr>
+          <w:rFonts w:ascii="Calibri" w:hAnsi="Calibri" w:cs="Calibri"/>
+          <w:sz w:val="22"/>
+          <w:szCs w:val="22"/>
+        </w:rPr>
+      </w:pPr>
+      <w:r>
+        <w:rPr>
+          <w:rFonts w:ascii="Calibri" w:hAnsi="Calibri" w:cs="Calibri"/>
+          <w:sz w:val="22"/>
+          <w:szCs w:val="22"/>
+        </w:rPr>
+        <w:t xml:space="preserve"> </w:t>
+      </w:r>
+      <w:proofErr w:type="spellStart"/>
+      <w:r>
+        <w:rPr>
+          <w:rFonts w:ascii="Calibri" w:hAnsi="Calibri" w:cs="Calibri"/>
+          <w:sz w:val="22"/>
+          <w:szCs w:val="22"/>
+        </w:rPr>
+        <w:t>LoginPage</w:t>
+      </w:r>
+      <w:proofErr w:type="spellEnd"/>
+      <w:r>
+        <w:rPr>
+          <w:rFonts w:ascii="Calibri" w:hAnsi="Calibri" w:cs="Calibri"/>
+          <w:sz w:val="22"/>
+          <w:szCs w:val="22"/>
+        </w:rPr>
+        <w:t xml:space="preserve">. – </w:t>
+      </w:r>
+      <w:proofErr w:type="spellStart"/>
+      <w:r>
+        <w:rPr>
+          <w:rFonts w:ascii="Calibri" w:hAnsi="Calibri" w:cs="Calibri"/>
+          <w:sz w:val="22"/>
+          <w:szCs w:val="22"/>
+        </w:rPr>
+        <w:t>webdriver</w:t>
+      </w:r>
+      <w:proofErr w:type="spellEnd"/>
+      <w:r>
+        <w:rPr>
+          <w:rFonts w:ascii="Calibri" w:hAnsi="Calibri" w:cs="Calibri"/>
+          <w:sz w:val="22"/>
+          <w:szCs w:val="22"/>
+        </w:rPr>
+        <w:t xml:space="preserve"> Object</w:t>
+      </w:r>
+    </w:p>
+    <w:p>
+      <w:pPr>
+        <w:pStyle w:val="ListParagraph"/>
+        <w:numPr>
+          <w:ilvl w:val="0"/>
+          <w:numId w:val="25"/>
+        </w:numPr>
+        <w:rPr>
+          <w:rFonts w:ascii="Calibri" w:hAnsi="Calibri" w:cs="Calibri"/>
+          <w:sz w:val="22"/>
+          <w:szCs w:val="22"/>
+        </w:rPr>
+      </w:pPr>
+      <w:r>
+        <w:rPr>
+          <w:rFonts w:ascii="Calibri" w:hAnsi="Calibri" w:cs="Calibri"/>
+          <w:sz w:val="22"/>
+          <w:szCs w:val="22"/>
+        </w:rPr>
+        <w:t xml:space="preserve"> </w:t>
+      </w:r>
+      <w:proofErr w:type="spellStart"/>
+      <w:r>
+        <w:rPr>
+          <w:rFonts w:ascii="Calibri" w:hAnsi="Calibri" w:cs="Calibri"/>
+          <w:sz w:val="22"/>
+          <w:szCs w:val="22"/>
+        </w:rPr>
+        <w:t>registerationPage</w:t>
+      </w:r>
+      <w:proofErr w:type="spellEnd"/>
+      <w:r>
+        <w:rPr>
+          <w:rFonts w:ascii="Calibri" w:hAnsi="Calibri" w:cs="Calibri"/>
+          <w:sz w:val="22"/>
+          <w:szCs w:val="22"/>
+        </w:rPr>
+        <w:t xml:space="preserve"> - </w:t>
+      </w:r>
+      <w:proofErr w:type="spellStart"/>
+      <w:r>
+        <w:rPr>
+          <w:rFonts w:ascii="Calibri" w:hAnsi="Calibri" w:cs="Calibri"/>
+          <w:sz w:val="22"/>
+          <w:szCs w:val="22"/>
+        </w:rPr>
+        <w:t>DriverObject</w:t>
+      </w:r>
+      <w:proofErr w:type="spellEnd"/>
+    </w:p>
+    <w:p>
+      <w:pPr>
+        <w:pStyle w:val="ListParagraph"/>
+        <w:numPr>
+          <w:ilvl w:val="0"/>
+          <w:numId w:val="25"/>
+        </w:numPr>
+        <w:rPr>
+          <w:rFonts w:ascii="Calibri" w:hAnsi="Calibri" w:cs="Calibri"/>
+          <w:sz w:val="22"/>
+          <w:szCs w:val="22"/>
+        </w:rPr>
+      </w:pPr>
+      <w:r>
+        <w:rPr>
+          <w:rFonts w:ascii="Calibri" w:hAnsi="Calibri" w:cs="Calibri"/>
+          <w:sz w:val="22"/>
+          <w:szCs w:val="22"/>
+        </w:rPr>
+        <w:t>PLP - Object</w:t>
+      </w:r>
+    </w:p>
+    <w:p>
+      <w:pPr>
+        <w:pStyle w:val="ListParagraph"/>
+        <w:numPr>
+          <w:ilvl w:val="0"/>
+          <w:numId w:val="25"/>
+        </w:numPr>
+        <w:rPr>
+          <w:rFonts w:ascii="Calibri" w:hAnsi="Calibri" w:cs="Calibri"/>
+          <w:sz w:val="22"/>
+          <w:szCs w:val="22"/>
+        </w:rPr>
+      </w:pPr>
+      <w:r>
+        <w:rPr>
+          <w:rFonts w:ascii="Calibri" w:hAnsi="Calibri" w:cs="Calibri"/>
+          <w:sz w:val="22"/>
+          <w:szCs w:val="22"/>
+        </w:rPr>
+        <w:t>PDP – Object</w:t>
+      </w:r>
+    </w:p>
+    <w:p>
+      <w:pPr>
+        <w:pStyle w:val="ListParagraph"/>
+        <w:numPr>
+          <w:ilvl w:val="0"/>
+          <w:numId w:val="25"/>
+        </w:numPr>
+        <w:rPr>
+          <w:rFonts w:ascii="Calibri" w:hAnsi="Calibri" w:cs="Calibri"/>
+          <w:sz w:val="22"/>
+          <w:szCs w:val="22"/>
+        </w:rPr>
+      </w:pPr>
+      <w:r>
+        <w:rPr>
+          <w:rFonts w:ascii="Calibri" w:hAnsi="Calibri" w:cs="Calibri"/>
+          <w:sz w:val="22"/>
+          <w:szCs w:val="22"/>
+        </w:rPr>
+        <w:t>How to read and write data in/from excel file.</w:t>
+      </w:r>
+    </w:p>
+    <w:p>
+      <w:pPr>
+        <w:rPr>
+          <w:rFonts w:ascii="Calibri" w:hAnsi="Calibri" w:cs="Calibri"/>
+          <w:sz w:val="22"/>
+          <w:szCs w:val="22"/>
+        </w:rPr>
+      </w:pPr>
+    </w:p>
     <w:sectPr>
       <w:pgSz w:w="11906" w:h="16838"/>
       <w:pgMar w:top="1440" w:right="1440" w:bottom="1440" w:left="1440" w:header="708" w:footer="708" w:gutter="0"/>
@@ -10982,6 +11508,95 @@
     </w:lvl>
   </w:abstractNum>
   <w:abstractNum w:abstractNumId="22" w15:restartNumberingAfterBreak="0">
+    <w:nsid w:val="70263570"/>
+    <w:multiLevelType w:val="hybridMultilevel"/>
+    <w:tmpl w:val="61EE60C6"/>
+    <w:lvl w:ilvl="0" w:tplc="401263B4">
+      <w:start w:val="1"/>
+      <w:numFmt w:val="decimal"/>
+      <w:lvlText w:val="%1."/>
+      <w:lvlJc w:val="left"/>
+      <w:pPr>
+        <w:ind w:left="1080" w:hanging="360"/>
+      </w:pPr>
+      <w:rPr>
+        <w:rFonts w:hint="default"/>
+      </w:rPr>
+    </w:lvl>
+    <w:lvl w:ilvl="1" w:tplc="08090019" w:tentative="1">
+      <w:start w:val="1"/>
+      <w:numFmt w:val="lowerLetter"/>
+      <w:lvlText w:val="%2."/>
+      <w:lvlJc w:val="left"/>
+      <w:pPr>
+        <w:ind w:left="1800" w:hanging="360"/>
+      </w:pPr>
+    </w:lvl>
+    <w:lvl w:ilvl="2" w:tplc="0809001B" w:tentative="1">
+      <w:start w:val="1"/>
+      <w:numFmt w:val="lowerRoman"/>
+      <w:lvlText w:val="%3."/>
+      <w:lvlJc w:val="right"/>
+      <w:pPr>
+        <w:ind w:left="2520" w:hanging="180"/>
+      </w:pPr>
+    </w:lvl>
+    <w:lvl w:ilvl="3" w:tplc="0809000F" w:tentative="1">
+      <w:start w:val="1"/>
+      <w:numFmt w:val="decimal"/>
+      <w:lvlText w:val="%4."/>
+      <w:lvlJc w:val="left"/>
+      <w:pPr>
+        <w:ind w:left="3240" w:hanging="360"/>
+      </w:pPr>
+    </w:lvl>
+    <w:lvl w:ilvl="4" w:tplc="08090019" w:tentative="1">
+      <w:start w:val="1"/>
+      <w:numFmt w:val="lowerLetter"/>
+      <w:lvlText w:val="%5."/>
+      <w:lvlJc w:val="left"/>
+      <w:pPr>
+        <w:ind w:left="3960" w:hanging="360"/>
+      </w:pPr>
+    </w:lvl>
+    <w:lvl w:ilvl="5" w:tplc="0809001B" w:tentative="1">
+      <w:start w:val="1"/>
+      <w:numFmt w:val="lowerRoman"/>
+      <w:lvlText w:val="%6."/>
+      <w:lvlJc w:val="right"/>
+      <w:pPr>
+        <w:ind w:left="4680" w:hanging="180"/>
+      </w:pPr>
+    </w:lvl>
+    <w:lvl w:ilvl="6" w:tplc="0809000F" w:tentative="1">
+      <w:start w:val="1"/>
+      <w:numFmt w:val="decimal"/>
+      <w:lvlText w:val="%7."/>
+      <w:lvlJc w:val="left"/>
+      <w:pPr>
+        <w:ind w:left="5400" w:hanging="360"/>
+      </w:pPr>
+    </w:lvl>
+    <w:lvl w:ilvl="7" w:tplc="08090019" w:tentative="1">
+      <w:start w:val="1"/>
+      <w:numFmt w:val="lowerLetter"/>
+      <w:lvlText w:val="%8."/>
+      <w:lvlJc w:val="left"/>
+      <w:pPr>
+        <w:ind w:left="6120" w:hanging="360"/>
+      </w:pPr>
+    </w:lvl>
+    <w:lvl w:ilvl="8" w:tplc="0809001B" w:tentative="1">
+      <w:start w:val="1"/>
+      <w:numFmt w:val="lowerRoman"/>
+      <w:lvlText w:val="%9."/>
+      <w:lvlJc w:val="right"/>
+      <w:pPr>
+        <w:ind w:left="6840" w:hanging="180"/>
+      </w:pPr>
+    </w:lvl>
+  </w:abstractNum>
+  <w:abstractNum w:abstractNumId="23" w15:restartNumberingAfterBreak="0">
     <w:nsid w:val="71B572BB"/>
     <w:multiLevelType w:val="hybridMultilevel"/>
     <w:tmpl w:val="116A8378"/>
@@ -11070,7 +11685,7 @@
       </w:pPr>
     </w:lvl>
   </w:abstractNum>
-  <w:abstractNum w:abstractNumId="23" w15:restartNumberingAfterBreak="0">
+  <w:abstractNum w:abstractNumId="24" w15:restartNumberingAfterBreak="0">
     <w:nsid w:val="748E31AE"/>
     <w:multiLevelType w:val="hybridMultilevel"/>
     <w:tmpl w:val="365A9A84"/>
@@ -11202,7 +11817,7 @@
     <w:abstractNumId w:val="20"/>
   </w:num>
   <w:num w:numId="15" w16cid:durableId="1871916945">
-    <w:abstractNumId w:val="23"/>
+    <w:abstractNumId w:val="24"/>
   </w:num>
   <w:num w:numId="16" w16cid:durableId="2032993204">
     <w:abstractNumId w:val="6"/>
@@ -11229,6 +11844,9 @@
     <w:abstractNumId w:val="17"/>
   </w:num>
   <w:num w:numId="24" w16cid:durableId="2139101473">
+    <w:abstractNumId w:val="23"/>
+  </w:num>
+  <w:num w:numId="25" w16cid:durableId="1329214534">
     <w:abstractNumId w:val="22"/>
   </w:num>
 </w:numbering>

</xml_diff>